<commit_message>
Made changes to design and timetable based of Sunday's meeting
</commit_message>
<xml_diff>
--- a/Design/API Design.docx
+++ b/Design/API Design.docx
@@ -1,6 +1,6 @@
 
 <file path=word/document.xml><?xml version="1.0" encoding="utf-8"?>
-<w:document xmlns:wpc="http://schemas.microsoft.com/office/word/2010/wordprocessingCanvas" xmlns:cx="http://schemas.microsoft.com/office/drawing/2014/chartex" xmlns:cx1="http://schemas.microsoft.com/office/drawing/2015/9/8/chartex" xmlns:cx2="http://schemas.microsoft.com/office/drawing/2015/10/21/chartex" xmlns:cx3="http://schemas.microsoft.com/office/drawing/2016/5/9/chartex" xmlns:cx4="http://schemas.microsoft.com/office/drawing/2016/5/10/chartex" xmlns:cx5="http://schemas.microsoft.com/office/drawing/2016/5/11/chartex" xmlns:cx6="http://schemas.microsoft.com/office/drawing/2016/5/12/chartex" xmlns:cx7="http://schemas.microsoft.com/office/drawing/2016/5/13/chartex" xmlns:cx8="http://schemas.microsoft.com/office/drawing/2016/5/14/chartex" xmlns:mc="http://schemas.openxmlformats.org/markup-compatibility/2006" xmlns:aink="http://schemas.microsoft.com/office/drawing/2016/ink" xmlns:am3d="http://schemas.microsoft.com/office/drawing/2017/model3d" xmlns:o="urn:schemas-microsoft-com:office:office" xmlns:r="http://schemas.openxmlformats.org/officeDocument/2006/relationships" xmlns:m="http://schemas.openxmlformats.org/officeDocument/2006/math" xmlns:v="urn:schemas-microsoft-com:vml" xmlns:wp14="http://schemas.microsoft.com/office/word/2010/wordprocessingDrawing" xmlns:wp="http://schemas.openxmlformats.org/drawingml/2006/wordprocessingDrawing" xmlns:w10="urn:schemas-microsoft-com:office:word" xmlns:w="http://schemas.openxmlformats.org/wordprocessingml/2006/main" xmlns:w14="http://schemas.microsoft.com/office/word/2010/wordml" xmlns:w15="http://schemas.microsoft.com/office/word/2012/wordml" xmlns:w16cid="http://schemas.microsoft.com/office/word/2016/wordml/cid" xmlns:w16se="http://schemas.microsoft.com/office/word/2015/wordml/symex" xmlns:wpg="http://schemas.microsoft.com/office/word/2010/wordprocessingGroup" xmlns:wpi="http://schemas.microsoft.com/office/word/2010/wordprocessingInk" xmlns:wne="http://schemas.microsoft.com/office/word/2006/wordml" xmlns:wps="http://schemas.microsoft.com/office/word/2010/wordprocessingShape" mc:Ignorable="w14 w15 w16se w16cid wp14">
+<w:document xmlns:wpc="http://schemas.microsoft.com/office/word/2010/wordprocessingCanvas" xmlns:mc="http://schemas.openxmlformats.org/markup-compatibility/2006" xmlns:o="urn:schemas-microsoft-com:office:office" xmlns:r="http://schemas.openxmlformats.org/officeDocument/2006/relationships" xmlns:m="http://schemas.openxmlformats.org/officeDocument/2006/math" xmlns:v="urn:schemas-microsoft-com:vml" xmlns:wp14="http://schemas.microsoft.com/office/word/2010/wordprocessingDrawing" xmlns:wp="http://schemas.openxmlformats.org/drawingml/2006/wordprocessingDrawing" xmlns:w10="urn:schemas-microsoft-com:office:word" xmlns:w="http://schemas.openxmlformats.org/wordprocessingml/2006/main" xmlns:w14="http://schemas.microsoft.com/office/word/2010/wordml" xmlns:wpg="http://schemas.microsoft.com/office/word/2010/wordprocessingGroup" xmlns:wpi="http://schemas.microsoft.com/office/word/2010/wordprocessingInk" xmlns:wne="http://schemas.microsoft.com/office/word/2006/wordml" xmlns:wps="http://schemas.microsoft.com/office/word/2010/wordprocessingShape" mc:Ignorable="w14 wp14">
   <w:body>
     <w:p>
       <w:pPr>
@@ -173,6 +173,19 @@
               <w:t>/{year}/modules</w:t>
             </w:r>
           </w:p>
+          <w:p>
+            <w:pPr>
+              <w:rPr>
+                <w:i/>
+              </w:rPr>
+            </w:pPr>
+            <w:r>
+              <w:rPr>
+                <w:i/>
+              </w:rPr>
+              <w:t>(for admin)</w:t>
+            </w:r>
+          </w:p>
         </w:tc>
         <w:tc>
           <w:tcPr>
@@ -225,6 +238,14 @@
               <w:t>/{year}/{module code}</w:t>
             </w:r>
           </w:p>
+          <w:p>
+            <w:r>
+              <w:rPr>
+                <w:i/>
+              </w:rPr>
+              <w:t>(for admin)</w:t>
+            </w:r>
+          </w:p>
         </w:tc>
         <w:tc>
           <w:tcPr>
@@ -274,7 +295,18 @@
           </w:tcPr>
           <w:p>
             <w:r>
-              <w:t>/{year}/modules?uid={}</w:t>
+              <w:t>/{year}/modules</w:t>
+            </w:r>
+            <w:r>
+              <w:t>/{</w:t>
+            </w:r>
+            <w:proofErr w:type="spellStart"/>
+            <w:r>
+              <w:t>uid</w:t>
+            </w:r>
+            <w:proofErr w:type="spellEnd"/>
+            <w:r>
+              <w:t>}</w:t>
             </w:r>
           </w:p>
         </w:tc>
@@ -326,17 +358,18 @@
           </w:tcPr>
           <w:p>
             <w:r>
-              <w:t>/</w:t>
+              <w:t>/modules/{</w:t>
             </w:r>
             <w:proofErr w:type="spellStart"/>
             <w:r>
-              <w:t>modules?uid</w:t>
+              <w:t>uid</w:t>
             </w:r>
             <w:proofErr w:type="spellEnd"/>
             <w:r>
-              <w:t>={}</w:t>
-            </w:r>
-          </w:p>
+              <w:t>}</w:t>
+            </w:r>
+          </w:p>
+          <w:p/>
         </w:tc>
         <w:tc>
           <w:tcPr>
@@ -395,6 +428,14 @@
             <w:proofErr w:type="spellEnd"/>
             <w:r>
               <w:t>}/students.csv</w:t>
+            </w:r>
+          </w:p>
+          <w:p>
+            <w:r>
+              <w:rPr>
+                <w:i/>
+              </w:rPr>
+              <w:t>(for admin)</w:t>
             </w:r>
           </w:p>
         </w:tc>
@@ -453,7 +494,7 @@
       </w:pPr>
       <w:r>
         <w:lastRenderedPageBreak/>
-        <w:t>Notifications API Design</w:t>
+        <w:t>Notifications API</w:t>
       </w:r>
     </w:p>
     <w:p>
@@ -741,42 +782,170 @@
           </w:p>
         </w:tc>
       </w:tr>
+      <w:tr>
+        <w:tc>
+          <w:tcPr>
+            <w:tcW w:w="2417" w:type="dxa"/>
+          </w:tcPr>
+          <w:p>
+            <w:r>
+              <w:t>/</w:t>
+            </w:r>
+            <w:proofErr w:type="spellStart"/>
+            <w:r>
+              <w:t>emailmessagecontent</w:t>
+            </w:r>
+            <w:proofErr w:type="spellEnd"/>
+          </w:p>
+          <w:p>
+            <w:r>
+              <w:t>POST contains JSON message data to email</w:t>
+            </w:r>
+          </w:p>
+        </w:tc>
+        <w:tc>
+          <w:tcPr>
+            <w:tcW w:w="1703" w:type="dxa"/>
+          </w:tcPr>
+          <w:p>
+            <w:r>
+              <w:t>405</w:t>
+            </w:r>
+          </w:p>
+        </w:tc>
+        <w:tc>
+          <w:tcPr>
+            <w:tcW w:w="1708" w:type="dxa"/>
+          </w:tcPr>
+          <w:p>
+            <w:r>
+              <w:t>Emails messages sent over REST in JSON format</w:t>
+            </w:r>
+          </w:p>
+        </w:tc>
+        <w:tc>
+          <w:tcPr>
+            <w:tcW w:w="1712" w:type="dxa"/>
+          </w:tcPr>
+          <w:p>
+            <w:r>
+              <w:t>405</w:t>
+            </w:r>
+          </w:p>
+        </w:tc>
+        <w:tc>
+          <w:tcPr>
+            <w:tcW w:w="1702" w:type="dxa"/>
+          </w:tcPr>
+          <w:p>
+            <w:r>
+              <w:t>405</w:t>
+            </w:r>
+          </w:p>
+        </w:tc>
+      </w:tr>
+      <w:tr>
+        <w:tc>
+          <w:tcPr>
+            <w:tcW w:w="2417" w:type="dxa"/>
+          </w:tcPr>
+          <w:p>
+            <w:r>
+              <w:t>/</w:t>
+            </w:r>
+            <w:proofErr w:type="spellStart"/>
+            <w:r>
+              <w:t>timeinterval</w:t>
+            </w:r>
+            <w:proofErr w:type="spellEnd"/>
+          </w:p>
+          <w:p>
+            <w:pPr>
+              <w:rPr>
+                <w:i/>
+              </w:rPr>
+            </w:pPr>
+            <w:r>
+              <w:rPr>
+                <w:i/>
+              </w:rPr>
+              <w:t>(Only needed if system has one time interval for all users)</w:t>
+            </w:r>
+          </w:p>
+        </w:tc>
+        <w:tc>
+          <w:tcPr>
+            <w:tcW w:w="1703" w:type="dxa"/>
+          </w:tcPr>
+          <w:p>
+            <w:r>
+              <w:t>405</w:t>
+            </w:r>
+          </w:p>
+        </w:tc>
+        <w:tc>
+          <w:tcPr>
+            <w:tcW w:w="1708" w:type="dxa"/>
+          </w:tcPr>
+          <w:p>
+            <w:r>
+              <w:t>405</w:t>
+            </w:r>
+          </w:p>
+        </w:tc>
+        <w:tc>
+          <w:tcPr>
+            <w:tcW w:w="1712" w:type="dxa"/>
+          </w:tcPr>
+          <w:p>
+            <w:r>
+              <w:t>Update the system time interval</w:t>
+            </w:r>
+          </w:p>
+        </w:tc>
+        <w:tc>
+          <w:tcPr>
+            <w:tcW w:w="1702" w:type="dxa"/>
+          </w:tcPr>
+          <w:p>
+            <w:r>
+              <w:t>405</w:t>
+            </w:r>
+          </w:p>
+        </w:tc>
+      </w:tr>
     </w:tbl>
     <w:p/>
-    <w:p/>
+    <w:p>
+      <w:r>
+        <w:br w:type="page"/>
+      </w:r>
+    </w:p>
     <w:p>
       <w:pPr>
         <w:pStyle w:val="Heading1"/>
       </w:pPr>
       <w:r>
+        <w:lastRenderedPageBreak/>
         <w:t>Message Store API</w:t>
       </w:r>
     </w:p>
     <w:p>
-      <w:pPr>
-        <w:rPr>
-          <w:color w:val="F79646" w:themeColor="accent6"/>
-        </w:rPr>
-      </w:pPr>
-      <w:r>
-        <w:rPr>
-          <w:color w:val="F79646" w:themeColor="accent6"/>
-        </w:rPr>
+      <w:r>
         <w:t xml:space="preserve">The </w:t>
       </w:r>
       <w:r>
         <w:rPr>
           <w:b/>
           <w:bCs/>
-          <w:color w:val="F79646" w:themeColor="accent6"/>
         </w:rPr>
         <w:t>Message Store</w:t>
       </w:r>
       <w:r>
-        <w:rPr>
-          <w:color w:val="F79646" w:themeColor="accent6"/>
-        </w:rPr>
-        <w:t xml:space="preserve"> provides an API to the front-end server to let users get messages for a given group. And let users CRUD messages. (Some actions like delete are restricted and logic for this will need to be either in front-end or message store)</w:t>
+        <w:t xml:space="preserve"> provides an API to the front-end server </w:t>
+      </w:r>
+      <w:r>
+        <w:t>and to the notifications application.</w:t>
       </w:r>
     </w:p>
     <w:tbl>
@@ -908,13 +1077,16 @@
             <w:r>
               <w:t>/</w:t>
             </w:r>
+            <w:r>
+              <w:t>{</w:t>
+            </w:r>
             <w:proofErr w:type="spellStart"/>
             <w:r>
-              <w:t>messages?gid</w:t>
+              <w:t>group_id</w:t>
             </w:r>
             <w:proofErr w:type="spellEnd"/>
             <w:r>
-              <w:t>={}</w:t>
+              <w:t>}/messages</w:t>
             </w:r>
           </w:p>
         </w:tc>
@@ -924,10 +1096,7 @@
           </w:tcPr>
           <w:p>
             <w:r>
-              <w:t xml:space="preserve">Return a list of </w:t>
-            </w:r>
-            <w:r>
-              <w:t>all messages from a specific group</w:t>
+              <w:t>Return a list of all messages from a specific group</w:t>
             </w:r>
           </w:p>
         </w:tc>
@@ -937,7 +1106,7 @@
           </w:tcPr>
           <w:p>
             <w:r>
-              <w:t>Method Not Allowed (405)</w:t>
+              <w:t>Create a new message</w:t>
             </w:r>
           </w:p>
         </w:tc>
@@ -969,10 +1138,7 @@
           </w:tcPr>
           <w:p>
             <w:r>
-              <w:t>/</w:t>
-            </w:r>
-            <w:r>
-              <w:t>messages/{</w:t>
+              <w:t>/messages/{</w:t>
             </w:r>
             <w:proofErr w:type="spellStart"/>
             <w:r>
@@ -990,10 +1156,7 @@
           </w:tcPr>
           <w:p>
             <w:r>
-              <w:t xml:space="preserve">Returns a specific </w:t>
-            </w:r>
-            <w:r>
-              <w:t>message</w:t>
+              <w:t>Returns a specific message</w:t>
             </w:r>
           </w:p>
         </w:tc>
@@ -1013,10 +1176,7 @@
           </w:tcPr>
           <w:p>
             <w:r>
-              <w:t xml:space="preserve">Updates a specific </w:t>
-            </w:r>
-            <w:r>
-              <w:t>message</w:t>
+              <w:t>Updates a specific message</w:t>
             </w:r>
           </w:p>
         </w:tc>
@@ -1026,10 +1186,7 @@
           </w:tcPr>
           <w:p>
             <w:r>
-              <w:t xml:space="preserve">Deletes a specific </w:t>
-            </w:r>
-            <w:r>
-              <w:t>message</w:t>
+              <w:t>Deletes a specific message</w:t>
             </w:r>
           </w:p>
         </w:tc>
@@ -1155,10 +1312,7 @@
           <w:p/>
           <w:p>
             <w:r>
-              <w:t>With specific HTTP header</w:t>
-            </w:r>
-            <w:r>
-              <w:t xml:space="preserve"> for user</w:t>
+              <w:t>With specific HTTP header for user</w:t>
             </w:r>
           </w:p>
           <w:p>
@@ -1181,10 +1335,7 @@
           </w:tcPr>
           <w:p>
             <w:r>
-              <w:t>Returns a list of</w:t>
-            </w:r>
-            <w:r>
-              <w:t xml:space="preserve"> Daily Summary for that user</w:t>
+              <w:t>Returns a list of Daily Summary for that user</w:t>
             </w:r>
           </w:p>
         </w:tc>
@@ -1229,30 +1380,66 @@
               <w:t>/messages/mention</w:t>
             </w:r>
           </w:p>
+          <w:p/>
+          <w:p/>
+          <w:p>
+            <w:r>
+              <w:t>With specific HTTP header for user</w:t>
+            </w:r>
+          </w:p>
+          <w:p>
+            <w:r>
+              <w:t>&lt;</w:t>
+            </w:r>
+            <w:proofErr w:type="spellStart"/>
+            <w:r>
+              <w:t>uid</w:t>
+            </w:r>
+            <w:proofErr w:type="spellEnd"/>
+            <w:r>
+              <w:t>&gt;</w:t>
+            </w:r>
+          </w:p>
         </w:tc>
         <w:tc>
           <w:tcPr>
             <w:tcW w:w="1545" w:type="dxa"/>
           </w:tcPr>
-          <w:p/>
+          <w:p>
+            <w:r>
+              <w:t>Returns a list of messages that make up a Mentions Summary for that user</w:t>
+            </w:r>
+          </w:p>
         </w:tc>
         <w:tc>
           <w:tcPr>
             <w:tcW w:w="1550" w:type="dxa"/>
           </w:tcPr>
-          <w:p/>
+          <w:p>
+            <w:r>
+              <w:t>Method Not Allowed (405)</w:t>
+            </w:r>
+          </w:p>
         </w:tc>
         <w:tc>
           <w:tcPr>
             <w:tcW w:w="1531" w:type="dxa"/>
           </w:tcPr>
-          <w:p/>
+          <w:p>
+            <w:r>
+              <w:t>Method Not Allowed (405)</w:t>
+            </w:r>
+          </w:p>
         </w:tc>
         <w:tc>
           <w:tcPr>
             <w:tcW w:w="1524" w:type="dxa"/>
           </w:tcPr>
-          <w:p/>
+          <w:p>
+            <w:r>
+              <w:t>Method Not Allowed (405)</w:t>
+            </w:r>
+          </w:p>
         </w:tc>
       </w:tr>
       <w:tr>
@@ -1262,11 +1449,26 @@
           </w:tcPr>
           <w:p>
             <w:r>
-              <w:lastRenderedPageBreak/>
-              <w:t>/messages</w:t>
-            </w:r>
-            <w:r>
-              <w:t>/replies</w:t>
+              <w:t>/messages/replies</w:t>
+            </w:r>
+          </w:p>
+          <w:p/>
+          <w:p>
+            <w:r>
+              <w:t>With specific HTTP header for user</w:t>
+            </w:r>
+          </w:p>
+          <w:p>
+            <w:r>
+              <w:t>&lt;</w:t>
+            </w:r>
+            <w:proofErr w:type="spellStart"/>
+            <w:r>
+              <w:t>uid</w:t>
+            </w:r>
+            <w:proofErr w:type="spellEnd"/>
+            <w:r>
+              <w:t>&gt;</w:t>
             </w:r>
           </w:p>
         </w:tc>
@@ -1274,28 +1476,51 @@
           <w:tcPr>
             <w:tcW w:w="1545" w:type="dxa"/>
           </w:tcPr>
-          <w:p/>
+          <w:p>
+            <w:r>
+              <w:t xml:space="preserve">Returns a list of messages that make up a </w:t>
+            </w:r>
+            <w:r>
+              <w:t>Replies</w:t>
+            </w:r>
+            <w:r>
+              <w:t xml:space="preserve"> Summary for that user</w:t>
+            </w:r>
+          </w:p>
         </w:tc>
         <w:tc>
           <w:tcPr>
             <w:tcW w:w="1550" w:type="dxa"/>
           </w:tcPr>
-          <w:p/>
+          <w:p>
+            <w:r>
+              <w:t>Method Not Allowed (405)</w:t>
+            </w:r>
+          </w:p>
         </w:tc>
         <w:tc>
           <w:tcPr>
             <w:tcW w:w="1531" w:type="dxa"/>
           </w:tcPr>
-          <w:p/>
+          <w:p>
+            <w:r>
+              <w:t>Method Not Allowed (405)</w:t>
+            </w:r>
+          </w:p>
         </w:tc>
         <w:tc>
           <w:tcPr>
             <w:tcW w:w="1524" w:type="dxa"/>
           </w:tcPr>
-          <w:p/>
+          <w:p>
+            <w:r>
+              <w:t>Method Not Allowed (405)</w:t>
+            </w:r>
+          </w:p>
         </w:tc>
       </w:tr>
     </w:tbl>
+    <w:p/>
     <w:p>
       <w:pPr>
         <w:rPr>
@@ -1306,32 +1531,13 @@
         <w:rPr>
           <w:color w:val="FF0000"/>
         </w:rPr>
-        <w:t xml:space="preserve">There is a lot more to consider here, haven’t even written down parts of API used by the </w:t>
-      </w:r>
-      <w:proofErr w:type="gramStart"/>
-      <w:r>
-        <w:rPr>
-          <w:color w:val="FF0000"/>
-        </w:rPr>
-        <w:t>notifications</w:t>
-      </w:r>
-      <w:proofErr w:type="gramEnd"/>
-      <w:r>
-        <w:rPr>
-          <w:color w:val="FF0000"/>
-        </w:rPr>
-        <w:t xml:space="preserve"> module.</w:t>
+        <w:t>Issues with /search: Module code and year is not currently stored in Message Store DB. How do we use them as search filters???</w:t>
       </w:r>
       <w:bookmarkStart w:id="0" w:name="_GoBack"/>
       <w:bookmarkEnd w:id="0"/>
     </w:p>
-    <w:p>
-      <w:r>
-        <w:t>https://medium.com/stories-from-the-lab/advanced-rest-api-design-754d1f254e87</w:t>
-      </w:r>
-    </w:p>
     <w:sectPr>
-      <w:footerReference w:type="default" r:id="rId6"/>
+      <w:footerReference w:type="default" r:id="rId7"/>
       <w:pgSz w:w="11906" w:h="16838"/>
       <w:pgMar w:top="1440" w:right="1440" w:bottom="1440" w:left="1440" w:header="708" w:footer="708" w:gutter="0"/>
       <w:cols w:space="708"/>
@@ -1342,7 +1548,7 @@
 </file>
 
 <file path=word/endnotes.xml><?xml version="1.0" encoding="utf-8"?>
-<w:endnotes xmlns:wpc="http://schemas.microsoft.com/office/word/2010/wordprocessingCanvas" xmlns:cx="http://schemas.microsoft.com/office/drawing/2014/chartex" xmlns:cx1="http://schemas.microsoft.com/office/drawing/2015/9/8/chartex" xmlns:cx2="http://schemas.microsoft.com/office/drawing/2015/10/21/chartex" xmlns:cx3="http://schemas.microsoft.com/office/drawing/2016/5/9/chartex" xmlns:cx4="http://schemas.microsoft.com/office/drawing/2016/5/10/chartex" xmlns:cx5="http://schemas.microsoft.com/office/drawing/2016/5/11/chartex" xmlns:cx6="http://schemas.microsoft.com/office/drawing/2016/5/12/chartex" xmlns:cx7="http://schemas.microsoft.com/office/drawing/2016/5/13/chartex" xmlns:cx8="http://schemas.microsoft.com/office/drawing/2016/5/14/chartex" xmlns:mc="http://schemas.openxmlformats.org/markup-compatibility/2006" xmlns:aink="http://schemas.microsoft.com/office/drawing/2016/ink" xmlns:am3d="http://schemas.microsoft.com/office/drawing/2017/model3d" xmlns:o="urn:schemas-microsoft-com:office:office" xmlns:r="http://schemas.openxmlformats.org/officeDocument/2006/relationships" xmlns:m="http://schemas.openxmlformats.org/officeDocument/2006/math" xmlns:v="urn:schemas-microsoft-com:vml" xmlns:wp14="http://schemas.microsoft.com/office/word/2010/wordprocessingDrawing" xmlns:wp="http://schemas.openxmlformats.org/drawingml/2006/wordprocessingDrawing" xmlns:w10="urn:schemas-microsoft-com:office:word" xmlns:w="http://schemas.openxmlformats.org/wordprocessingml/2006/main" xmlns:w14="http://schemas.microsoft.com/office/word/2010/wordml" xmlns:w15="http://schemas.microsoft.com/office/word/2012/wordml" xmlns:w16cid="http://schemas.microsoft.com/office/word/2016/wordml/cid" xmlns:w16se="http://schemas.microsoft.com/office/word/2015/wordml/symex" xmlns:wpg="http://schemas.microsoft.com/office/word/2010/wordprocessingGroup" xmlns:wpi="http://schemas.microsoft.com/office/word/2010/wordprocessingInk" xmlns:wne="http://schemas.microsoft.com/office/word/2006/wordml" xmlns:wps="http://schemas.microsoft.com/office/word/2010/wordprocessingShape" mc:Ignorable="w14 w15 w16se w16cid wp14">
+<w:endnotes xmlns:wpc="http://schemas.microsoft.com/office/word/2010/wordprocessingCanvas" xmlns:mc="http://schemas.openxmlformats.org/markup-compatibility/2006" xmlns:o="urn:schemas-microsoft-com:office:office" xmlns:r="http://schemas.openxmlformats.org/officeDocument/2006/relationships" xmlns:m="http://schemas.openxmlformats.org/officeDocument/2006/math" xmlns:v="urn:schemas-microsoft-com:vml" xmlns:wp14="http://schemas.microsoft.com/office/word/2010/wordprocessingDrawing" xmlns:wp="http://schemas.openxmlformats.org/drawingml/2006/wordprocessingDrawing" xmlns:w10="urn:schemas-microsoft-com:office:word" xmlns:w="http://schemas.openxmlformats.org/wordprocessingml/2006/main" xmlns:w14="http://schemas.microsoft.com/office/word/2010/wordml" xmlns:wpg="http://schemas.microsoft.com/office/word/2010/wordprocessingGroup" xmlns:wpi="http://schemas.microsoft.com/office/word/2010/wordprocessingInk" xmlns:wne="http://schemas.microsoft.com/office/word/2006/wordml" xmlns:wps="http://schemas.microsoft.com/office/word/2010/wordprocessingShape" mc:Ignorable="w14 wp14">
   <w:endnote w:type="separator" w:id="-1">
     <w:p>
       <w:pPr>
@@ -1367,17 +1573,17 @@
 </file>
 
 <file path=word/footer1.xml><?xml version="1.0" encoding="utf-8"?>
-<w:ftr xmlns:wpc="http://schemas.microsoft.com/office/word/2010/wordprocessingCanvas" xmlns:cx="http://schemas.microsoft.com/office/drawing/2014/chartex" xmlns:cx1="http://schemas.microsoft.com/office/drawing/2015/9/8/chartex" xmlns:cx2="http://schemas.microsoft.com/office/drawing/2015/10/21/chartex" xmlns:cx3="http://schemas.microsoft.com/office/drawing/2016/5/9/chartex" xmlns:cx4="http://schemas.microsoft.com/office/drawing/2016/5/10/chartex" xmlns:cx5="http://schemas.microsoft.com/office/drawing/2016/5/11/chartex" xmlns:cx6="http://schemas.microsoft.com/office/drawing/2016/5/12/chartex" xmlns:cx7="http://schemas.microsoft.com/office/drawing/2016/5/13/chartex" xmlns:cx8="http://schemas.microsoft.com/office/drawing/2016/5/14/chartex" xmlns:mc="http://schemas.openxmlformats.org/markup-compatibility/2006" xmlns:aink="http://schemas.microsoft.com/office/drawing/2016/ink" xmlns:am3d="http://schemas.microsoft.com/office/drawing/2017/model3d" xmlns:o="urn:schemas-microsoft-com:office:office" xmlns:r="http://schemas.openxmlformats.org/officeDocument/2006/relationships" xmlns:m="http://schemas.openxmlformats.org/officeDocument/2006/math" xmlns:v="urn:schemas-microsoft-com:vml" xmlns:wp14="http://schemas.microsoft.com/office/word/2010/wordprocessingDrawing" xmlns:wp="http://schemas.openxmlformats.org/drawingml/2006/wordprocessingDrawing" xmlns:w10="urn:schemas-microsoft-com:office:word" xmlns:w="http://schemas.openxmlformats.org/wordprocessingml/2006/main" xmlns:w14="http://schemas.microsoft.com/office/word/2010/wordml" xmlns:w15="http://schemas.microsoft.com/office/word/2012/wordml" xmlns:w16cid="http://schemas.microsoft.com/office/word/2016/wordml/cid" xmlns:w16se="http://schemas.microsoft.com/office/word/2015/wordml/symex" xmlns:wpg="http://schemas.microsoft.com/office/word/2010/wordprocessingGroup" xmlns:wpi="http://schemas.microsoft.com/office/word/2010/wordprocessingInk" xmlns:wne="http://schemas.microsoft.com/office/word/2006/wordml" xmlns:wps="http://schemas.microsoft.com/office/word/2010/wordprocessingShape" mc:Ignorable="w14 w15 w16se w16cid wp14">
+<w:ftr xmlns:wpc="http://schemas.microsoft.com/office/word/2010/wordprocessingCanvas" xmlns:mc="http://schemas.openxmlformats.org/markup-compatibility/2006" xmlns:o="urn:schemas-microsoft-com:office:office" xmlns:r="http://schemas.openxmlformats.org/officeDocument/2006/relationships" xmlns:m="http://schemas.openxmlformats.org/officeDocument/2006/math" xmlns:v="urn:schemas-microsoft-com:vml" xmlns:wp14="http://schemas.microsoft.com/office/word/2010/wordprocessingDrawing" xmlns:wp="http://schemas.openxmlformats.org/drawingml/2006/wordprocessingDrawing" xmlns:w10="urn:schemas-microsoft-com:office:word" xmlns:w="http://schemas.openxmlformats.org/wordprocessingml/2006/main" xmlns:w14="http://schemas.microsoft.com/office/word/2010/wordml" xmlns:wpg="http://schemas.microsoft.com/office/word/2010/wordprocessingGroup" xmlns:wpi="http://schemas.microsoft.com/office/word/2010/wordprocessingInk" xmlns:wne="http://schemas.microsoft.com/office/word/2006/wordml" xmlns:wps="http://schemas.microsoft.com/office/word/2010/wordprocessingShape" mc:Ignorable="w14 wp14">
   <w:p>
     <w:pPr>
       <w:rPr>
-        <w:sz w:val="20"/>
+        <w:sz w:val="12"/>
         <w:szCs w:val="20"/>
       </w:rPr>
     </w:pPr>
     <w:r>
       <w:rPr>
-        <w:sz w:val="20"/>
+        <w:sz w:val="12"/>
         <w:szCs w:val="20"/>
       </w:rPr>
       <w:t xml:space="preserve">Best practices for API design: </w:t>
@@ -1386,7 +1592,7 @@
       <w:r>
         <w:rPr>
           <w:rStyle w:val="Hyperlink"/>
-          <w:sz w:val="20"/>
+          <w:sz w:val="12"/>
           <w:szCs w:val="20"/>
         </w:rPr>
         <w:t>https://blog.mwaysolutions.com/2014/06/05/10-best-practices-for-better-restful-api/</w:t>
@@ -1396,13 +1602,37 @@
   <w:p>
     <w:pPr>
       <w:rPr>
-        <w:sz w:val="20"/>
+        <w:sz w:val="12"/>
         <w:szCs w:val="20"/>
       </w:rPr>
     </w:pPr>
     <w:r>
       <w:rPr>
-        <w:sz w:val="20"/>
+        <w:sz w:val="12"/>
+        <w:szCs w:val="20"/>
+      </w:rPr>
+      <w:t xml:space="preserve">Advanced REST API design:  </w:t>
+    </w:r>
+    <w:r>
+      <w:rPr>
+        <w:rStyle w:val="Hyperlink"/>
+        <w:sz w:val="12"/>
+        <w:szCs w:val="20"/>
+      </w:rPr>
+      <w:t>https://medium.com/stories-from-the-lab/advanced-rest-api-design-754d1f254e87</w:t>
+    </w:r>
+  </w:p>
+  <w:p>
+    <w:pPr>
+      <w:rPr>
+        <w:rStyle w:val="Hyperlink"/>
+        <w:sz w:val="12"/>
+        <w:szCs w:val="20"/>
+      </w:rPr>
+    </w:pPr>
+    <w:r>
+      <w:rPr>
+        <w:sz w:val="12"/>
         <w:szCs w:val="20"/>
       </w:rPr>
       <w:t xml:space="preserve">API Authentication: </w:t>
@@ -1411,7 +1641,7 @@
       <w:r>
         <w:rPr>
           <w:rStyle w:val="Hyperlink"/>
-          <w:sz w:val="20"/>
+          <w:sz w:val="12"/>
           <w:szCs w:val="20"/>
         </w:rPr>
         <w:t>https://blog.restcase.com/4-most-used-rest-api-authentication-methods/</w:t>
@@ -1422,7 +1652,7 @@
 </file>
 
 <file path=word/footnotes.xml><?xml version="1.0" encoding="utf-8"?>
-<w:footnotes xmlns:wpc="http://schemas.microsoft.com/office/word/2010/wordprocessingCanvas" xmlns:cx="http://schemas.microsoft.com/office/drawing/2014/chartex" xmlns:cx1="http://schemas.microsoft.com/office/drawing/2015/9/8/chartex" xmlns:cx2="http://schemas.microsoft.com/office/drawing/2015/10/21/chartex" xmlns:cx3="http://schemas.microsoft.com/office/drawing/2016/5/9/chartex" xmlns:cx4="http://schemas.microsoft.com/office/drawing/2016/5/10/chartex" xmlns:cx5="http://schemas.microsoft.com/office/drawing/2016/5/11/chartex" xmlns:cx6="http://schemas.microsoft.com/office/drawing/2016/5/12/chartex" xmlns:cx7="http://schemas.microsoft.com/office/drawing/2016/5/13/chartex" xmlns:cx8="http://schemas.microsoft.com/office/drawing/2016/5/14/chartex" xmlns:mc="http://schemas.openxmlformats.org/markup-compatibility/2006" xmlns:aink="http://schemas.microsoft.com/office/drawing/2016/ink" xmlns:am3d="http://schemas.microsoft.com/office/drawing/2017/model3d" xmlns:o="urn:schemas-microsoft-com:office:office" xmlns:r="http://schemas.openxmlformats.org/officeDocument/2006/relationships" xmlns:m="http://schemas.openxmlformats.org/officeDocument/2006/math" xmlns:v="urn:schemas-microsoft-com:vml" xmlns:wp14="http://schemas.microsoft.com/office/word/2010/wordprocessingDrawing" xmlns:wp="http://schemas.openxmlformats.org/drawingml/2006/wordprocessingDrawing" xmlns:w10="urn:schemas-microsoft-com:office:word" xmlns:w="http://schemas.openxmlformats.org/wordprocessingml/2006/main" xmlns:w14="http://schemas.microsoft.com/office/word/2010/wordml" xmlns:w15="http://schemas.microsoft.com/office/word/2012/wordml" xmlns:w16cid="http://schemas.microsoft.com/office/word/2016/wordml/cid" xmlns:w16se="http://schemas.microsoft.com/office/word/2015/wordml/symex" xmlns:wpg="http://schemas.microsoft.com/office/word/2010/wordprocessingGroup" xmlns:wpi="http://schemas.microsoft.com/office/word/2010/wordprocessingInk" xmlns:wne="http://schemas.microsoft.com/office/word/2006/wordml" xmlns:wps="http://schemas.microsoft.com/office/word/2010/wordprocessingShape" mc:Ignorable="w14 w15 w16se w16cid wp14">
+<w:footnotes xmlns:wpc="http://schemas.microsoft.com/office/word/2010/wordprocessingCanvas" xmlns:mc="http://schemas.openxmlformats.org/markup-compatibility/2006" xmlns:o="urn:schemas-microsoft-com:office:office" xmlns:r="http://schemas.openxmlformats.org/officeDocument/2006/relationships" xmlns:m="http://schemas.openxmlformats.org/officeDocument/2006/math" xmlns:v="urn:schemas-microsoft-com:vml" xmlns:wp14="http://schemas.microsoft.com/office/word/2010/wordprocessingDrawing" xmlns:wp="http://schemas.openxmlformats.org/drawingml/2006/wordprocessingDrawing" xmlns:w10="urn:schemas-microsoft-com:office:word" xmlns:w="http://schemas.openxmlformats.org/wordprocessingml/2006/main" xmlns:w14="http://schemas.microsoft.com/office/word/2010/wordml" xmlns:wpg="http://schemas.microsoft.com/office/word/2010/wordprocessingGroup" xmlns:wpi="http://schemas.microsoft.com/office/word/2010/wordprocessingInk" xmlns:wne="http://schemas.microsoft.com/office/word/2006/wordml" xmlns:wps="http://schemas.microsoft.com/office/word/2010/wordprocessingShape" mc:Ignorable="w14 wp14">
   <w:footnote w:type="separator" w:id="-1">
     <w:p>
       <w:pPr>
@@ -1447,7 +1677,7 @@
 </file>
 
 <file path=word/styles.xml><?xml version="1.0" encoding="utf-8"?>
-<w:styles xmlns:mc="http://schemas.openxmlformats.org/markup-compatibility/2006" xmlns:r="http://schemas.openxmlformats.org/officeDocument/2006/relationships" xmlns:w="http://schemas.openxmlformats.org/wordprocessingml/2006/main" xmlns:w14="http://schemas.microsoft.com/office/word/2010/wordml" xmlns:w15="http://schemas.microsoft.com/office/word/2012/wordml" xmlns:w16cid="http://schemas.microsoft.com/office/word/2016/wordml/cid" xmlns:w16se="http://schemas.microsoft.com/office/word/2015/wordml/symex" mc:Ignorable="w14 w15 w16se w16cid">
+<w:styles xmlns:mc="http://schemas.openxmlformats.org/markup-compatibility/2006" xmlns:r="http://schemas.openxmlformats.org/officeDocument/2006/relationships" xmlns:w="http://schemas.openxmlformats.org/wordprocessingml/2006/main" xmlns:w14="http://schemas.microsoft.com/office/word/2010/wordml" mc:Ignorable="w14">
   <w:docDefaults>
     <w:rPrDefault>
       <w:rPr>
@@ -1463,381 +1693,494 @@
       </w:pPr>
     </w:pPrDefault>
   </w:docDefaults>
-  <w:latentStyles w:defLockedState="0" w:defUIPriority="99" w:defSemiHidden="0" w:defUnhideWhenUsed="0" w:defQFormat="0" w:count="377">
-    <w:lsdException w:name="Normal" w:uiPriority="0" w:qFormat="1"/>
-    <w:lsdException w:name="heading 1" w:uiPriority="9" w:qFormat="1"/>
-    <w:lsdException w:name="heading 2" w:semiHidden="1" w:uiPriority="9" w:unhideWhenUsed="1" w:qFormat="1"/>
-    <w:lsdException w:name="heading 3" w:semiHidden="1" w:uiPriority="9" w:unhideWhenUsed="1" w:qFormat="1"/>
-    <w:lsdException w:name="heading 4" w:semiHidden="1" w:uiPriority="9" w:unhideWhenUsed="1" w:qFormat="1"/>
-    <w:lsdException w:name="heading 5" w:semiHidden="1" w:uiPriority="9" w:unhideWhenUsed="1" w:qFormat="1"/>
-    <w:lsdException w:name="heading 6" w:semiHidden="1" w:uiPriority="9" w:unhideWhenUsed="1" w:qFormat="1"/>
-    <w:lsdException w:name="heading 7" w:semiHidden="1" w:uiPriority="9" w:unhideWhenUsed="1" w:qFormat="1"/>
-    <w:lsdException w:name="heading 8" w:semiHidden="1" w:uiPriority="9" w:unhideWhenUsed="1" w:qFormat="1"/>
-    <w:lsdException w:name="heading 9" w:semiHidden="1" w:uiPriority="9" w:unhideWhenUsed="1" w:qFormat="1"/>
-    <w:lsdException w:name="index 1" w:semiHidden="1" w:unhideWhenUsed="1"/>
-    <w:lsdException w:name="index 2" w:semiHidden="1" w:unhideWhenUsed="1"/>
-    <w:lsdException w:name="index 3" w:semiHidden="1" w:unhideWhenUsed="1"/>
-    <w:lsdException w:name="index 4" w:semiHidden="1" w:unhideWhenUsed="1"/>
-    <w:lsdException w:name="index 5" w:semiHidden="1" w:unhideWhenUsed="1"/>
-    <w:lsdException w:name="index 6" w:semiHidden="1" w:unhideWhenUsed="1"/>
-    <w:lsdException w:name="index 7" w:semiHidden="1" w:unhideWhenUsed="1"/>
-    <w:lsdException w:name="index 8" w:semiHidden="1" w:unhideWhenUsed="1"/>
-    <w:lsdException w:name="index 9" w:semiHidden="1" w:unhideWhenUsed="1"/>
-    <w:lsdException w:name="toc 1" w:semiHidden="1" w:uiPriority="39" w:unhideWhenUsed="1"/>
-    <w:lsdException w:name="toc 2" w:semiHidden="1" w:uiPriority="39" w:unhideWhenUsed="1"/>
-    <w:lsdException w:name="toc 3" w:semiHidden="1" w:uiPriority="39" w:unhideWhenUsed="1"/>
-    <w:lsdException w:name="toc 4" w:semiHidden="1" w:uiPriority="39" w:unhideWhenUsed="1"/>
-    <w:lsdException w:name="toc 5" w:semiHidden="1" w:uiPriority="39" w:unhideWhenUsed="1"/>
-    <w:lsdException w:name="toc 6" w:semiHidden="1" w:uiPriority="39" w:unhideWhenUsed="1"/>
-    <w:lsdException w:name="toc 7" w:semiHidden="1" w:uiPriority="39" w:unhideWhenUsed="1"/>
-    <w:lsdException w:name="toc 8" w:semiHidden="1" w:uiPriority="39" w:unhideWhenUsed="1"/>
-    <w:lsdException w:name="toc 9" w:semiHidden="1" w:uiPriority="39" w:unhideWhenUsed="1"/>
-    <w:lsdException w:name="Normal Indent" w:semiHidden="1" w:unhideWhenUsed="1"/>
-    <w:lsdException w:name="footnote text" w:semiHidden="1" w:unhideWhenUsed="1"/>
-    <w:lsdException w:name="annotation text" w:semiHidden="1" w:unhideWhenUsed="1"/>
-    <w:lsdException w:name="header" w:semiHidden="1" w:unhideWhenUsed="1"/>
-    <w:lsdException w:name="footer" w:semiHidden="1" w:unhideWhenUsed="1"/>
-    <w:lsdException w:name="index heading" w:semiHidden="1" w:unhideWhenUsed="1"/>
-    <w:lsdException w:name="caption" w:semiHidden="1" w:uiPriority="35" w:unhideWhenUsed="1" w:qFormat="1"/>
-    <w:lsdException w:name="table of figures" w:semiHidden="1" w:unhideWhenUsed="1"/>
-    <w:lsdException w:name="envelope address" w:semiHidden="1" w:unhideWhenUsed="1"/>
-    <w:lsdException w:name="envelope return" w:semiHidden="1" w:unhideWhenUsed="1"/>
-    <w:lsdException w:name="footnote reference" w:semiHidden="1" w:unhideWhenUsed="1"/>
-    <w:lsdException w:name="annotation reference" w:semiHidden="1" w:unhideWhenUsed="1"/>
-    <w:lsdException w:name="line number" w:semiHidden="1" w:unhideWhenUsed="1"/>
-    <w:lsdException w:name="page number" w:semiHidden="1" w:unhideWhenUsed="1"/>
-    <w:lsdException w:name="endnote reference" w:semiHidden="1" w:unhideWhenUsed="1"/>
-    <w:lsdException w:name="endnote text" w:semiHidden="1" w:unhideWhenUsed="1"/>
-    <w:lsdException w:name="table of authorities" w:semiHidden="1" w:unhideWhenUsed="1"/>
-    <w:lsdException w:name="macro" w:semiHidden="1" w:unhideWhenUsed="1"/>
-    <w:lsdException w:name="toa heading" w:semiHidden="1" w:unhideWhenUsed="1"/>
-    <w:lsdException w:name="List" w:semiHidden="1" w:unhideWhenUsed="1"/>
-    <w:lsdException w:name="List Bullet" w:semiHidden="1" w:unhideWhenUsed="1"/>
-    <w:lsdException w:name="List Number" w:semiHidden="1" w:unhideWhenUsed="1"/>
-    <w:lsdException w:name="List 2" w:semiHidden="1" w:unhideWhenUsed="1"/>
-    <w:lsdException w:name="List 3" w:semiHidden="1" w:unhideWhenUsed="1"/>
-    <w:lsdException w:name="List 4" w:semiHidden="1" w:unhideWhenUsed="1"/>
-    <w:lsdException w:name="List 5" w:semiHidden="1" w:unhideWhenUsed="1"/>
-    <w:lsdException w:name="List Bullet 2" w:semiHidden="1" w:unhideWhenUsed="1"/>
-    <w:lsdException w:name="List Bullet 3" w:semiHidden="1" w:unhideWhenUsed="1"/>
-    <w:lsdException w:name="List Bullet 4" w:semiHidden="1" w:unhideWhenUsed="1"/>
-    <w:lsdException w:name="List Bullet 5" w:semiHidden="1" w:unhideWhenUsed="1"/>
-    <w:lsdException w:name="List Number 2" w:semiHidden="1" w:unhideWhenUsed="1"/>
-    <w:lsdException w:name="List Number 3" w:semiHidden="1" w:unhideWhenUsed="1"/>
-    <w:lsdException w:name="List Number 4" w:semiHidden="1" w:unhideWhenUsed="1"/>
-    <w:lsdException w:name="List Number 5" w:semiHidden="1" w:unhideWhenUsed="1"/>
-    <w:lsdException w:name="Title" w:uiPriority="10" w:qFormat="1"/>
-    <w:lsdException w:name="Closing" w:semiHidden="1" w:unhideWhenUsed="1"/>
-    <w:lsdException w:name="Signature" w:semiHidden="1" w:unhideWhenUsed="1"/>
-    <w:lsdException w:name="Default Paragraph Font" w:semiHidden="1" w:uiPriority="1" w:unhideWhenUsed="1"/>
-    <w:lsdException w:name="Body Text" w:semiHidden="1" w:unhideWhenUsed="1"/>
-    <w:lsdException w:name="Body Text Indent" w:semiHidden="1" w:unhideWhenUsed="1"/>
-    <w:lsdException w:name="List Continue" w:semiHidden="1" w:unhideWhenUsed="1"/>
-    <w:lsdException w:name="List Continue 2" w:semiHidden="1" w:unhideWhenUsed="1"/>
-    <w:lsdException w:name="List Continue 3" w:semiHidden="1" w:unhideWhenUsed="1"/>
-    <w:lsdException w:name="List Continue 4" w:semiHidden="1" w:unhideWhenUsed="1"/>
-    <w:lsdException w:name="List Continue 5" w:semiHidden="1" w:unhideWhenUsed="1"/>
-    <w:lsdException w:name="Message Header" w:semiHidden="1" w:unhideWhenUsed="1"/>
-    <w:lsdException w:name="Subtitle" w:uiPriority="11" w:qFormat="1"/>
-    <w:lsdException w:name="Salutation" w:semiHidden="1" w:unhideWhenUsed="1"/>
-    <w:lsdException w:name="Date" w:semiHidden="1" w:unhideWhenUsed="1"/>
-    <w:lsdException w:name="Body Text First Indent" w:semiHidden="1" w:unhideWhenUsed="1"/>
-    <w:lsdException w:name="Body Text First Indent 2" w:semiHidden="1" w:unhideWhenUsed="1"/>
-    <w:lsdException w:name="Note Heading" w:semiHidden="1" w:unhideWhenUsed="1"/>
-    <w:lsdException w:name="Body Text 2" w:semiHidden="1" w:unhideWhenUsed="1"/>
-    <w:lsdException w:name="Body Text 3" w:semiHidden="1" w:unhideWhenUsed="1"/>
-    <w:lsdException w:name="Body Text Indent 2" w:semiHidden="1" w:unhideWhenUsed="1"/>
-    <w:lsdException w:name="Body Text Indent 3" w:semiHidden="1" w:unhideWhenUsed="1"/>
-    <w:lsdException w:name="Block Text" w:semiHidden="1" w:unhideWhenUsed="1"/>
-    <w:lsdException w:name="Hyperlink" w:semiHidden="1" w:unhideWhenUsed="1"/>
-    <w:lsdException w:name="FollowedHyperlink" w:semiHidden="1" w:unhideWhenUsed="1"/>
-    <w:lsdException w:name="Strong" w:uiPriority="22" w:qFormat="1"/>
-    <w:lsdException w:name="Emphasis" w:uiPriority="20" w:qFormat="1"/>
-    <w:lsdException w:name="Document Map" w:semiHidden="1" w:unhideWhenUsed="1"/>
-    <w:lsdException w:name="Plain Text" w:semiHidden="1" w:unhideWhenUsed="1"/>
-    <w:lsdException w:name="E-mail Signature" w:semiHidden="1" w:unhideWhenUsed="1"/>
-    <w:lsdException w:name="HTML Top of Form" w:semiHidden="1" w:unhideWhenUsed="1"/>
-    <w:lsdException w:name="HTML Bottom of Form" w:semiHidden="1" w:unhideWhenUsed="1"/>
-    <w:lsdException w:name="Normal (Web)" w:semiHidden="1" w:unhideWhenUsed="1"/>
-    <w:lsdException w:name="HTML Acronym" w:semiHidden="1" w:unhideWhenUsed="1"/>
-    <w:lsdException w:name="HTML Address" w:semiHidden="1" w:unhideWhenUsed="1"/>
-    <w:lsdException w:name="HTML Cite" w:semiHidden="1" w:unhideWhenUsed="1"/>
-    <w:lsdException w:name="HTML Code" w:semiHidden="1" w:unhideWhenUsed="1"/>
-    <w:lsdException w:name="HTML Definition" w:semiHidden="1" w:unhideWhenUsed="1"/>
-    <w:lsdException w:name="HTML Keyboard" w:semiHidden="1" w:unhideWhenUsed="1"/>
-    <w:lsdException w:name="HTML Preformatted" w:semiHidden="1" w:unhideWhenUsed="1"/>
-    <w:lsdException w:name="HTML Sample" w:semiHidden="1" w:unhideWhenUsed="1"/>
-    <w:lsdException w:name="HTML Typewriter" w:semiHidden="1" w:unhideWhenUsed="1"/>
-    <w:lsdException w:name="HTML Variable" w:semiHidden="1" w:unhideWhenUsed="1"/>
-    <w:lsdException w:name="annotation subject" w:semiHidden="1" w:unhideWhenUsed="1"/>
-    <w:lsdException w:name="No List" w:semiHidden="1" w:unhideWhenUsed="1"/>
-    <w:lsdException w:name="Outline List 1" w:semiHidden="1" w:unhideWhenUsed="1"/>
-    <w:lsdException w:name="Outline List 2" w:semiHidden="1" w:unhideWhenUsed="1"/>
-    <w:lsdException w:name="Outline List 3" w:semiHidden="1" w:unhideWhenUsed="1"/>
-    <w:lsdException w:name="Table Simple 1" w:semiHidden="1" w:unhideWhenUsed="1"/>
-    <w:lsdException w:name="Table Simple 2" w:semiHidden="1" w:unhideWhenUsed="1"/>
-    <w:lsdException w:name="Table Simple 3" w:semiHidden="1" w:unhideWhenUsed="1"/>
-    <w:lsdException w:name="Table Classic 1" w:semiHidden="1" w:unhideWhenUsed="1"/>
-    <w:lsdException w:name="Table Classic 2" w:semiHidden="1" w:unhideWhenUsed="1"/>
-    <w:lsdException w:name="Table Classic 3" w:semiHidden="1" w:unhideWhenUsed="1"/>
-    <w:lsdException w:name="Table Classic 4" w:semiHidden="1" w:unhideWhenUsed="1"/>
-    <w:lsdException w:name="Table Colorful 1" w:semiHidden="1" w:unhideWhenUsed="1"/>
-    <w:lsdException w:name="Table Colorful 2" w:semiHidden="1" w:unhideWhenUsed="1"/>
-    <w:lsdException w:name="Table Colorful 3" w:semiHidden="1" w:unhideWhenUsed="1"/>
-    <w:lsdException w:name="Table Columns 1" w:semiHidden="1" w:unhideWhenUsed="1"/>
-    <w:lsdException w:name="Table Columns 2" w:semiHidden="1" w:unhideWhenUsed="1"/>
-    <w:lsdException w:name="Table Columns 3" w:semiHidden="1" w:unhideWhenUsed="1"/>
-    <w:lsdException w:name="Table Columns 4" w:semiHidden="1" w:unhideWhenUsed="1"/>
-    <w:lsdException w:name="Table Columns 5" w:semiHidden="1" w:unhideWhenUsed="1"/>
-    <w:lsdException w:name="Table Grid 1" w:semiHidden="1" w:unhideWhenUsed="1"/>
-    <w:lsdException w:name="Table Grid 2" w:semiHidden="1" w:unhideWhenUsed="1"/>
-    <w:lsdException w:name="Table Grid 3" w:semiHidden="1" w:unhideWhenUsed="1"/>
-    <w:lsdException w:name="Table Grid 4" w:semiHidden="1" w:unhideWhenUsed="1"/>
-    <w:lsdException w:name="Table Grid 5" w:semiHidden="1" w:unhideWhenUsed="1"/>
-    <w:lsdException w:name="Table Grid 6" w:semiHidden="1" w:unhideWhenUsed="1"/>
-    <w:lsdException w:name="Table Grid 7" w:semiHidden="1" w:unhideWhenUsed="1"/>
-    <w:lsdException w:name="Table Grid 8" w:semiHidden="1" w:unhideWhenUsed="1"/>
-    <w:lsdException w:name="Table List 1" w:semiHidden="1" w:unhideWhenUsed="1"/>
-    <w:lsdException w:name="Table List 2" w:semiHidden="1" w:unhideWhenUsed="1"/>
-    <w:lsdException w:name="Table List 3" w:semiHidden="1" w:unhideWhenUsed="1"/>
-    <w:lsdException w:name="Table List 4" w:semiHidden="1" w:unhideWhenUsed="1"/>
-    <w:lsdException w:name="Table List 5" w:semiHidden="1" w:unhideWhenUsed="1"/>
-    <w:lsdException w:name="Table List 6" w:semiHidden="1" w:unhideWhenUsed="1"/>
-    <w:lsdException w:name="Table List 7" w:semiHidden="1" w:unhideWhenUsed="1"/>
-    <w:lsdException w:name="Table List 8" w:semiHidden="1" w:unhideWhenUsed="1"/>
-    <w:lsdException w:name="Table 3D effects 1" w:semiHidden="1" w:unhideWhenUsed="1"/>
-    <w:lsdException w:name="Table 3D effects 2" w:semiHidden="1" w:unhideWhenUsed="1"/>
-    <w:lsdException w:name="Table 3D effects 3" w:semiHidden="1" w:unhideWhenUsed="1"/>
-    <w:lsdException w:name="Table Contemporary" w:semiHidden="1" w:unhideWhenUsed="1"/>
-    <w:lsdException w:name="Table Elegant" w:semiHidden="1" w:unhideWhenUsed="1"/>
-    <w:lsdException w:name="Table Professional" w:semiHidden="1" w:unhideWhenUsed="1"/>
-    <w:lsdException w:name="Table Subtle 1" w:semiHidden="1" w:unhideWhenUsed="1"/>
-    <w:lsdException w:name="Table Subtle 2" w:semiHidden="1" w:unhideWhenUsed="1"/>
-    <w:lsdException w:name="Table Web 1" w:semiHidden="1" w:unhideWhenUsed="1"/>
-    <w:lsdException w:name="Table Web 3" w:semiHidden="1" w:unhideWhenUsed="1"/>
-    <w:lsdException w:name="Balloon Text" w:semiHidden="1" w:unhideWhenUsed="1"/>
-    <w:lsdException w:name="Table Grid" w:uiPriority="59"/>
-    <w:lsdException w:name="Placeholder Text" w:semiHidden="1"/>
-    <w:lsdException w:name="No Spacing" w:uiPriority="1" w:qFormat="1"/>
-    <w:lsdException w:name="Light Shading" w:uiPriority="60"/>
-    <w:lsdException w:name="Light List" w:uiPriority="61"/>
-    <w:lsdException w:name="Light Grid" w:uiPriority="62"/>
-    <w:lsdException w:name="Medium Shading 1" w:uiPriority="63"/>
-    <w:lsdException w:name="Medium Shading 2" w:uiPriority="64"/>
-    <w:lsdException w:name="Medium List 1" w:uiPriority="65"/>
-    <w:lsdException w:name="Medium List 2" w:uiPriority="66"/>
-    <w:lsdException w:name="Medium Grid 1" w:uiPriority="67"/>
-    <w:lsdException w:name="Medium Grid 2" w:uiPriority="68"/>
-    <w:lsdException w:name="Medium Grid 3" w:uiPriority="69"/>
-    <w:lsdException w:name="Dark List" w:uiPriority="70"/>
-    <w:lsdException w:name="Colorful Shading" w:uiPriority="71"/>
-    <w:lsdException w:name="Colorful List" w:uiPriority="72"/>
-    <w:lsdException w:name="Colorful Grid" w:uiPriority="73"/>
-    <w:lsdException w:name="Light Shading Accent 1" w:uiPriority="60"/>
-    <w:lsdException w:name="Light List Accent 1" w:uiPriority="61"/>
-    <w:lsdException w:name="Light Grid Accent 1" w:uiPriority="62"/>
-    <w:lsdException w:name="Medium Shading 1 Accent 1" w:uiPriority="63"/>
-    <w:lsdException w:name="Medium Shading 2 Accent 1" w:uiPriority="64"/>
-    <w:lsdException w:name="Medium List 1 Accent 1" w:uiPriority="65"/>
-    <w:lsdException w:name="Revision" w:semiHidden="1"/>
-    <w:lsdException w:name="List Paragraph" w:uiPriority="34" w:qFormat="1"/>
-    <w:lsdException w:name="Quote" w:uiPriority="29" w:qFormat="1"/>
-    <w:lsdException w:name="Intense Quote" w:uiPriority="30" w:qFormat="1"/>
-    <w:lsdException w:name="Medium List 2 Accent 1" w:uiPriority="66"/>
-    <w:lsdException w:name="Medium Grid 1 Accent 1" w:uiPriority="67"/>
-    <w:lsdException w:name="Medium Grid 2 Accent 1" w:uiPriority="68"/>
-    <w:lsdException w:name="Medium Grid 3 Accent 1" w:uiPriority="69"/>
-    <w:lsdException w:name="Dark List Accent 1" w:uiPriority="70"/>
-    <w:lsdException w:name="Colorful Shading Accent 1" w:uiPriority="71"/>
-    <w:lsdException w:name="Colorful List Accent 1" w:uiPriority="72"/>
-    <w:lsdException w:name="Colorful Grid Accent 1" w:uiPriority="73"/>
-    <w:lsdException w:name="Light Shading Accent 2" w:uiPriority="60"/>
-    <w:lsdException w:name="Light List Accent 2" w:uiPriority="61"/>
-    <w:lsdException w:name="Light Grid Accent 2" w:uiPriority="62"/>
-    <w:lsdException w:name="Medium Shading 1 Accent 2" w:uiPriority="63"/>
-    <w:lsdException w:name="Medium Shading 2 Accent 2" w:uiPriority="64"/>
-    <w:lsdException w:name="Medium List 1 Accent 2" w:uiPriority="65"/>
-    <w:lsdException w:name="Medium List 2 Accent 2" w:uiPriority="66"/>
-    <w:lsdException w:name="Medium Grid 1 Accent 2" w:uiPriority="67"/>
-    <w:lsdException w:name="Medium Grid 2 Accent 2" w:uiPriority="68"/>
-    <w:lsdException w:name="Medium Grid 3 Accent 2" w:uiPriority="69"/>
-    <w:lsdException w:name="Dark List Accent 2" w:uiPriority="70"/>
-    <w:lsdException w:name="Colorful Shading Accent 2" w:uiPriority="71"/>
-    <w:lsdException w:name="Colorful List Accent 2" w:uiPriority="72"/>
-    <w:lsdException w:name="Colorful Grid Accent 2" w:uiPriority="73"/>
-    <w:lsdException w:name="Light Shading Accent 3" w:uiPriority="60"/>
-    <w:lsdException w:name="Light List Accent 3" w:uiPriority="61"/>
-    <w:lsdException w:name="Light Grid Accent 3" w:uiPriority="62"/>
-    <w:lsdException w:name="Medium Shading 1 Accent 3" w:uiPriority="63"/>
-    <w:lsdException w:name="Medium Shading 2 Accent 3" w:uiPriority="64"/>
-    <w:lsdException w:name="Medium List 1 Accent 3" w:uiPriority="65"/>
-    <w:lsdException w:name="Medium List 2 Accent 3" w:uiPriority="66"/>
-    <w:lsdException w:name="Medium Grid 1 Accent 3" w:uiPriority="67"/>
-    <w:lsdException w:name="Medium Grid 2 Accent 3" w:uiPriority="68"/>
-    <w:lsdException w:name="Medium Grid 3 Accent 3" w:uiPriority="69"/>
-    <w:lsdException w:name="Dark List Accent 3" w:uiPriority="70"/>
-    <w:lsdException w:name="Colorful Shading Accent 3" w:uiPriority="71"/>
-    <w:lsdException w:name="Colorful List Accent 3" w:uiPriority="72"/>
-    <w:lsdException w:name="Colorful Grid Accent 3" w:uiPriority="73"/>
-    <w:lsdException w:name="Light Shading Accent 4" w:uiPriority="60"/>
-    <w:lsdException w:name="Light List Accent 4" w:uiPriority="61"/>
-    <w:lsdException w:name="Light Grid Accent 4" w:uiPriority="62"/>
-    <w:lsdException w:name="Medium Shading 1 Accent 4" w:uiPriority="63"/>
-    <w:lsdException w:name="Medium Shading 2 Accent 4" w:uiPriority="64"/>
-    <w:lsdException w:name="Medium List 1 Accent 4" w:uiPriority="65"/>
-    <w:lsdException w:name="Medium List 2 Accent 4" w:uiPriority="66"/>
-    <w:lsdException w:name="Medium Grid 1 Accent 4" w:uiPriority="67"/>
-    <w:lsdException w:name="Medium Grid 2 Accent 4" w:uiPriority="68"/>
-    <w:lsdException w:name="Medium Grid 3 Accent 4" w:uiPriority="69"/>
-    <w:lsdException w:name="Dark List Accent 4" w:uiPriority="70"/>
-    <w:lsdException w:name="Colorful Shading Accent 4" w:uiPriority="71"/>
-    <w:lsdException w:name="Colorful List Accent 4" w:uiPriority="72"/>
-    <w:lsdException w:name="Colorful Grid Accent 4" w:uiPriority="73"/>
-    <w:lsdException w:name="Light Shading Accent 5" w:uiPriority="60"/>
-    <w:lsdException w:name="Light List Accent 5" w:uiPriority="61"/>
-    <w:lsdException w:name="Light Grid Accent 5" w:uiPriority="62"/>
-    <w:lsdException w:name="Medium Shading 1 Accent 5" w:uiPriority="63"/>
-    <w:lsdException w:name="Medium Shading 2 Accent 5" w:uiPriority="64"/>
-    <w:lsdException w:name="Medium List 1 Accent 5" w:uiPriority="65"/>
-    <w:lsdException w:name="Medium List 2 Accent 5" w:uiPriority="66"/>
-    <w:lsdException w:name="Medium Grid 1 Accent 5" w:uiPriority="67"/>
-    <w:lsdException w:name="Medium Grid 2 Accent 5" w:uiPriority="68"/>
-    <w:lsdException w:name="Medium Grid 3 Accent 5" w:uiPriority="69"/>
-    <w:lsdException w:name="Dark List Accent 5" w:uiPriority="70"/>
-    <w:lsdException w:name="Colorful Shading Accent 5" w:uiPriority="71"/>
-    <w:lsdException w:name="Colorful List Accent 5" w:uiPriority="72"/>
-    <w:lsdException w:name="Colorful Grid Accent 5" w:uiPriority="73"/>
-    <w:lsdException w:name="Light Shading Accent 6" w:uiPriority="60"/>
-    <w:lsdException w:name="Light List Accent 6" w:uiPriority="61"/>
-    <w:lsdException w:name="Light Grid Accent 6" w:uiPriority="62"/>
-    <w:lsdException w:name="Medium Shading 1 Accent 6" w:uiPriority="63"/>
-    <w:lsdException w:name="Medium Shading 2 Accent 6" w:uiPriority="64"/>
-    <w:lsdException w:name="Medium List 1 Accent 6" w:uiPriority="65"/>
-    <w:lsdException w:name="Medium List 2 Accent 6" w:uiPriority="66"/>
-    <w:lsdException w:name="Medium Grid 1 Accent 6" w:uiPriority="67"/>
-    <w:lsdException w:name="Medium Grid 2 Accent 6" w:uiPriority="68"/>
-    <w:lsdException w:name="Medium Grid 3 Accent 6" w:uiPriority="69"/>
-    <w:lsdException w:name="Dark List Accent 6" w:uiPriority="70"/>
-    <w:lsdException w:name="Colorful Shading Accent 6" w:uiPriority="71"/>
-    <w:lsdException w:name="Colorful List Accent 6" w:uiPriority="72"/>
-    <w:lsdException w:name="Colorful Grid Accent 6" w:uiPriority="73"/>
-    <w:lsdException w:name="Subtle Emphasis" w:uiPriority="19" w:qFormat="1"/>
-    <w:lsdException w:name="Intense Emphasis" w:uiPriority="21" w:qFormat="1"/>
-    <w:lsdException w:name="Subtle Reference" w:uiPriority="31" w:qFormat="1"/>
-    <w:lsdException w:name="Intense Reference" w:uiPriority="32" w:qFormat="1"/>
-    <w:lsdException w:name="Book Title" w:uiPriority="33" w:qFormat="1"/>
-    <w:lsdException w:name="Bibliography" w:semiHidden="1" w:uiPriority="37" w:unhideWhenUsed="1"/>
-    <w:lsdException w:name="TOC Heading" w:semiHidden="1" w:uiPriority="39" w:unhideWhenUsed="1" w:qFormat="1"/>
-    <w:lsdException w:name="Plain Table 1" w:uiPriority="41"/>
-    <w:lsdException w:name="Plain Table 2" w:uiPriority="42"/>
-    <w:lsdException w:name="Plain Table 3" w:uiPriority="43"/>
-    <w:lsdException w:name="Plain Table 4" w:uiPriority="44"/>
-    <w:lsdException w:name="Plain Table 5" w:uiPriority="45"/>
-    <w:lsdException w:name="Grid Table Light" w:uiPriority="40"/>
-    <w:lsdException w:name="Grid Table 1 Light" w:uiPriority="46"/>
-    <w:lsdException w:name="Grid Table 2" w:uiPriority="47"/>
-    <w:lsdException w:name="Grid Table 3" w:uiPriority="48"/>
-    <w:lsdException w:name="Grid Table 4" w:uiPriority="49"/>
-    <w:lsdException w:name="Grid Table 5 Dark" w:uiPriority="50"/>
-    <w:lsdException w:name="Grid Table 6 Colorful" w:uiPriority="51"/>
-    <w:lsdException w:name="Grid Table 7 Colorful" w:uiPriority="52"/>
-    <w:lsdException w:name="Grid Table 1 Light Accent 1" w:uiPriority="46"/>
-    <w:lsdException w:name="Grid Table 2 Accent 1" w:uiPriority="47"/>
-    <w:lsdException w:name="Grid Table 3 Accent 1" w:uiPriority="48"/>
-    <w:lsdException w:name="Grid Table 4 Accent 1" w:uiPriority="49"/>
-    <w:lsdException w:name="Grid Table 5 Dark Accent 1" w:uiPriority="50"/>
-    <w:lsdException w:name="Grid Table 6 Colorful Accent 1" w:uiPriority="51"/>
-    <w:lsdException w:name="Grid Table 7 Colorful Accent 1" w:uiPriority="52"/>
-    <w:lsdException w:name="Grid Table 1 Light Accent 2" w:uiPriority="46"/>
-    <w:lsdException w:name="Grid Table 2 Accent 2" w:uiPriority="47"/>
-    <w:lsdException w:name="Grid Table 3 Accent 2" w:uiPriority="48"/>
-    <w:lsdException w:name="Grid Table 4 Accent 2" w:uiPriority="49"/>
-    <w:lsdException w:name="Grid Table 5 Dark Accent 2" w:uiPriority="50"/>
-    <w:lsdException w:name="Grid Table 6 Colorful Accent 2" w:uiPriority="51"/>
-    <w:lsdException w:name="Grid Table 7 Colorful Accent 2" w:uiPriority="52"/>
-    <w:lsdException w:name="Grid Table 1 Light Accent 3" w:uiPriority="46"/>
-    <w:lsdException w:name="Grid Table 2 Accent 3" w:uiPriority="47"/>
-    <w:lsdException w:name="Grid Table 3 Accent 3" w:uiPriority="48"/>
-    <w:lsdException w:name="Grid Table 4 Accent 3" w:uiPriority="49"/>
-    <w:lsdException w:name="Grid Table 5 Dark Accent 3" w:uiPriority="50"/>
-    <w:lsdException w:name="Grid Table 6 Colorful Accent 3" w:uiPriority="51"/>
-    <w:lsdException w:name="Grid Table 7 Colorful Accent 3" w:uiPriority="52"/>
-    <w:lsdException w:name="Grid Table 1 Light Accent 4" w:uiPriority="46"/>
-    <w:lsdException w:name="Grid Table 2 Accent 4" w:uiPriority="47"/>
-    <w:lsdException w:name="Grid Table 3 Accent 4" w:uiPriority="48"/>
-    <w:lsdException w:name="Grid Table 4 Accent 4" w:uiPriority="49"/>
-    <w:lsdException w:name="Grid Table 5 Dark Accent 4" w:uiPriority="50"/>
-    <w:lsdException w:name="Grid Table 6 Colorful Accent 4" w:uiPriority="51"/>
-    <w:lsdException w:name="Grid Table 7 Colorful Accent 4" w:uiPriority="52"/>
-    <w:lsdException w:name="Grid Table 1 Light Accent 5" w:uiPriority="46"/>
-    <w:lsdException w:name="Grid Table 2 Accent 5" w:uiPriority="47"/>
-    <w:lsdException w:name="Grid Table 3 Accent 5" w:uiPriority="48"/>
-    <w:lsdException w:name="Grid Table 4 Accent 5" w:uiPriority="49"/>
-    <w:lsdException w:name="Grid Table 5 Dark Accent 5" w:uiPriority="50"/>
-    <w:lsdException w:name="Grid Table 6 Colorful Accent 5" w:uiPriority="51"/>
-    <w:lsdException w:name="Grid Table 7 Colorful Accent 5" w:uiPriority="52"/>
-    <w:lsdException w:name="Grid Table 1 Light Accent 6" w:uiPriority="46"/>
-    <w:lsdException w:name="Grid Table 2 Accent 6" w:uiPriority="47"/>
-    <w:lsdException w:name="Grid Table 3 Accent 6" w:uiPriority="48"/>
-    <w:lsdException w:name="Grid Table 4 Accent 6" w:uiPriority="49"/>
-    <w:lsdException w:name="Grid Table 5 Dark Accent 6" w:uiPriority="50"/>
-    <w:lsdException w:name="Grid Table 6 Colorful Accent 6" w:uiPriority="51"/>
-    <w:lsdException w:name="Grid Table 7 Colorful Accent 6" w:uiPriority="52"/>
-    <w:lsdException w:name="List Table 1 Light" w:uiPriority="46"/>
-    <w:lsdException w:name="List Table 2" w:uiPriority="47"/>
-    <w:lsdException w:name="List Table 3" w:uiPriority="48"/>
-    <w:lsdException w:name="List Table 4" w:uiPriority="49"/>
-    <w:lsdException w:name="List Table 5 Dark" w:uiPriority="50"/>
-    <w:lsdException w:name="List Table 6 Colorful" w:uiPriority="51"/>
-    <w:lsdException w:name="List Table 7 Colorful" w:uiPriority="52"/>
-    <w:lsdException w:name="List Table 1 Light Accent 1" w:uiPriority="46"/>
-    <w:lsdException w:name="List Table 2 Accent 1" w:uiPriority="47"/>
-    <w:lsdException w:name="List Table 3 Accent 1" w:uiPriority="48"/>
-    <w:lsdException w:name="List Table 4 Accent 1" w:uiPriority="49"/>
-    <w:lsdException w:name="List Table 5 Dark Accent 1" w:uiPriority="50"/>
-    <w:lsdException w:name="List Table 6 Colorful Accent 1" w:uiPriority="51"/>
-    <w:lsdException w:name="List Table 7 Colorful Accent 1" w:uiPriority="52"/>
-    <w:lsdException w:name="List Table 1 Light Accent 2" w:uiPriority="46"/>
-    <w:lsdException w:name="List Table 2 Accent 2" w:uiPriority="47"/>
-    <w:lsdException w:name="List Table 3 Accent 2" w:uiPriority="48"/>
-    <w:lsdException w:name="List Table 4 Accent 2" w:uiPriority="49"/>
-    <w:lsdException w:name="List Table 5 Dark Accent 2" w:uiPriority="50"/>
-    <w:lsdException w:name="List Table 6 Colorful Accent 2" w:uiPriority="51"/>
-    <w:lsdException w:name="List Table 7 Colorful Accent 2" w:uiPriority="52"/>
-    <w:lsdException w:name="List Table 1 Light Accent 3" w:uiPriority="46"/>
-    <w:lsdException w:name="List Table 2 Accent 3" w:uiPriority="47"/>
-    <w:lsdException w:name="List Table 3 Accent 3" w:uiPriority="48"/>
-    <w:lsdException w:name="List Table 4 Accent 3" w:uiPriority="49"/>
-    <w:lsdException w:name="List Table 5 Dark Accent 3" w:uiPriority="50"/>
-    <w:lsdException w:name="List Table 6 Colorful Accent 3" w:uiPriority="51"/>
-    <w:lsdException w:name="List Table 7 Colorful Accent 3" w:uiPriority="52"/>
-    <w:lsdException w:name="List Table 1 Light Accent 4" w:uiPriority="46"/>
-    <w:lsdException w:name="List Table 2 Accent 4" w:uiPriority="47"/>
-    <w:lsdException w:name="List Table 3 Accent 4" w:uiPriority="48"/>
-    <w:lsdException w:name="List Table 4 Accent 4" w:uiPriority="49"/>
-    <w:lsdException w:name="List Table 5 Dark Accent 4" w:uiPriority="50"/>
-    <w:lsdException w:name="List Table 6 Colorful Accent 4" w:uiPriority="51"/>
-    <w:lsdException w:name="List Table 7 Colorful Accent 4" w:uiPriority="52"/>
-    <w:lsdException w:name="List Table 1 Light Accent 5" w:uiPriority="46"/>
-    <w:lsdException w:name="List Table 2 Accent 5" w:uiPriority="47"/>
-    <w:lsdException w:name="List Table 3 Accent 5" w:uiPriority="48"/>
-    <w:lsdException w:name="List Table 4 Accent 5" w:uiPriority="49"/>
-    <w:lsdException w:name="List Table 5 Dark Accent 5" w:uiPriority="50"/>
-    <w:lsdException w:name="List Table 6 Colorful Accent 5" w:uiPriority="51"/>
-    <w:lsdException w:name="List Table 7 Colorful Accent 5" w:uiPriority="52"/>
-    <w:lsdException w:name="List Table 1 Light Accent 6" w:uiPriority="46"/>
-    <w:lsdException w:name="List Table 2 Accent 6" w:uiPriority="47"/>
-    <w:lsdException w:name="List Table 3 Accent 6" w:uiPriority="48"/>
-    <w:lsdException w:name="List Table 4 Accent 6" w:uiPriority="49"/>
-    <w:lsdException w:name="List Table 5 Dark Accent 6" w:uiPriority="50"/>
-    <w:lsdException w:name="List Table 6 Colorful Accent 6" w:uiPriority="51"/>
-    <w:lsdException w:name="List Table 7 Colorful Accent 6" w:uiPriority="52"/>
-    <w:lsdException w:name="Mention" w:semiHidden="1" w:unhideWhenUsed="1"/>
-    <w:lsdException w:name="Smart Hyperlink" w:semiHidden="1" w:unhideWhenUsed="1"/>
-    <w:lsdException w:name="Hashtag" w:semiHidden="1" w:unhideWhenUsed="1"/>
-    <w:lsdException w:name="Unresolved Mention" w:semiHidden="1" w:unhideWhenUsed="1"/>
-    <w:lsdException w:name="Smart Link" w:semiHidden="1" w:unhideWhenUsed="1"/>
-    <w:lsdException w:name="Smart Link Error" w:semiHidden="1" w:unhideWhenUsed="1"/>
+  <w:latentStyles w:defLockedState="0" w:defUIPriority="99" w:defSemiHidden="1" w:defUnhideWhenUsed="1" w:defQFormat="0" w:count="267">
+    <w:lsdException w:name="Normal" w:semiHidden="0" w:uiPriority="0" w:unhideWhenUsed="0" w:qFormat="1"/>
+    <w:lsdException w:name="heading 1" w:semiHidden="0" w:uiPriority="9" w:unhideWhenUsed="0" w:qFormat="1"/>
+    <w:lsdException w:name="heading 2" w:uiPriority="9" w:qFormat="1"/>
+    <w:lsdException w:name="heading 3" w:uiPriority="9" w:qFormat="1"/>
+    <w:lsdException w:name="heading 4" w:uiPriority="9" w:qFormat="1"/>
+    <w:lsdException w:name="heading 5" w:uiPriority="9" w:qFormat="1"/>
+    <w:lsdException w:name="heading 6" w:uiPriority="9" w:qFormat="1"/>
+    <w:lsdException w:name="heading 7" w:uiPriority="9" w:qFormat="1"/>
+    <w:lsdException w:name="heading 8" w:uiPriority="9" w:qFormat="1"/>
+    <w:lsdException w:name="heading 9" w:uiPriority="9" w:qFormat="1"/>
+    <w:lsdException w:name="toc 1" w:uiPriority="39"/>
+    <w:lsdException w:name="toc 2" w:uiPriority="39"/>
+    <w:lsdException w:name="toc 3" w:uiPriority="39"/>
+    <w:lsdException w:name="toc 4" w:uiPriority="39"/>
+    <w:lsdException w:name="toc 5" w:uiPriority="39"/>
+    <w:lsdException w:name="toc 6" w:uiPriority="39"/>
+    <w:lsdException w:name="toc 7" w:uiPriority="39"/>
+    <w:lsdException w:name="toc 8" w:uiPriority="39"/>
+    <w:lsdException w:name="toc 9" w:uiPriority="39"/>
+    <w:lsdException w:name="caption" w:uiPriority="35" w:qFormat="1"/>
+    <w:lsdException w:name="Title" w:semiHidden="0" w:uiPriority="10" w:unhideWhenUsed="0" w:qFormat="1"/>
+    <w:lsdException w:name="Default Paragraph Font" w:uiPriority="1"/>
+    <w:lsdException w:name="Subtitle" w:semiHidden="0" w:uiPriority="11" w:unhideWhenUsed="0" w:qFormat="1"/>
+    <w:lsdException w:name="Strong" w:semiHidden="0" w:uiPriority="22" w:unhideWhenUsed="0" w:qFormat="1"/>
+    <w:lsdException w:name="Emphasis" w:semiHidden="0" w:uiPriority="20" w:unhideWhenUsed="0" w:qFormat="1"/>
+    <w:lsdException w:name="Normal Table" w:semiHidden="0" w:unhideWhenUsed="0"/>
+    <w:lsdException w:name="Table Web 2" w:semiHidden="0" w:unhideWhenUsed="0"/>
+    <w:lsdException w:name="Table Grid" w:semiHidden="0" w:uiPriority="59" w:unhideWhenUsed="0"/>
+    <w:lsdException w:name="Table Theme" w:semiHidden="0" w:unhideWhenUsed="0"/>
+    <w:lsdException w:name="Placeholder Text" w:unhideWhenUsed="0"/>
+    <w:lsdException w:name="No Spacing" w:semiHidden="0" w:uiPriority="1" w:unhideWhenUsed="0" w:qFormat="1"/>
+    <w:lsdException w:name="Light Shading" w:semiHidden="0" w:uiPriority="60" w:unhideWhenUsed="0"/>
+    <w:lsdException w:name="Light List" w:semiHidden="0" w:uiPriority="61" w:unhideWhenUsed="0"/>
+    <w:lsdException w:name="Light Grid" w:semiHidden="0" w:uiPriority="62" w:unhideWhenUsed="0"/>
+    <w:lsdException w:name="Medium Shading 1" w:semiHidden="0" w:uiPriority="63" w:unhideWhenUsed="0"/>
+    <w:lsdException w:name="Medium Shading 2" w:semiHidden="0" w:uiPriority="64" w:unhideWhenUsed="0"/>
+    <w:lsdException w:name="Medium List 1" w:semiHidden="0" w:uiPriority="65" w:unhideWhenUsed="0"/>
+    <w:lsdException w:name="Medium List 2" w:semiHidden="0" w:uiPriority="66" w:unhideWhenUsed="0"/>
+    <w:lsdException w:name="Medium Grid 1" w:semiHidden="0" w:uiPriority="67" w:unhideWhenUsed="0"/>
+    <w:lsdException w:name="Medium Grid 2" w:semiHidden="0" w:uiPriority="68" w:unhideWhenUsed="0"/>
+    <w:lsdException w:name="Medium Grid 3" w:semiHidden="0" w:uiPriority="69" w:unhideWhenUsed="0"/>
+    <w:lsdException w:name="Dark List" w:semiHidden="0" w:uiPriority="70" w:unhideWhenUsed="0"/>
+    <w:lsdException w:name="Colorful Shading" w:semiHidden="0" w:uiPriority="71" w:unhideWhenUsed="0"/>
+    <w:lsdException w:name="Colorful List" w:semiHidden="0" w:uiPriority="72" w:unhideWhenUsed="0"/>
+    <w:lsdException w:name="Colorful Grid" w:semiHidden="0" w:uiPriority="73" w:unhideWhenUsed="0"/>
+    <w:lsdException w:name="Light Shading Accent 1" w:semiHidden="0" w:uiPriority="60" w:unhideWhenUsed="0"/>
+    <w:lsdException w:name="Light List Accent 1" w:semiHidden="0" w:uiPriority="61" w:unhideWhenUsed="0"/>
+    <w:lsdException w:name="Light Grid Accent 1" w:semiHidden="0" w:uiPriority="62" w:unhideWhenUsed="0"/>
+    <w:lsdException w:name="Medium Shading 1 Accent 1" w:semiHidden="0" w:uiPriority="63" w:unhideWhenUsed="0"/>
+    <w:lsdException w:name="Medium Shading 2 Accent 1" w:semiHidden="0" w:uiPriority="64" w:unhideWhenUsed="0"/>
+    <w:lsdException w:name="Medium List 1 Accent 1" w:semiHidden="0" w:uiPriority="65" w:unhideWhenUsed="0"/>
+    <w:lsdException w:name="Revision" w:unhideWhenUsed="0"/>
+    <w:lsdException w:name="List Paragraph" w:semiHidden="0" w:uiPriority="34" w:unhideWhenUsed="0" w:qFormat="1"/>
+    <w:lsdException w:name="Quote" w:semiHidden="0" w:uiPriority="29" w:unhideWhenUsed="0" w:qFormat="1"/>
+    <w:lsdException w:name="Intense Quote" w:semiHidden="0" w:uiPriority="30" w:unhideWhenUsed="0" w:qFormat="1"/>
+    <w:lsdException w:name="Medium List 2 Accent 1" w:semiHidden="0" w:uiPriority="66" w:unhideWhenUsed="0"/>
+    <w:lsdException w:name="Medium Grid 1 Accent 1" w:semiHidden="0" w:uiPriority="67" w:unhideWhenUsed="0"/>
+    <w:lsdException w:name="Medium Grid 2 Accent 1" w:semiHidden="0" w:uiPriority="68" w:unhideWhenUsed="0"/>
+    <w:lsdException w:name="Medium Grid 3 Accent 1" w:semiHidden="0" w:uiPriority="69" w:unhideWhenUsed="0"/>
+    <w:lsdException w:name="Dark List Accent 1" w:semiHidden="0" w:uiPriority="70" w:unhideWhenUsed="0"/>
+    <w:lsdException w:name="Colorful Shading Accent 1" w:semiHidden="0" w:uiPriority="71" w:unhideWhenUsed="0"/>
+    <w:lsdException w:name="Colorful List Accent 1" w:semiHidden="0" w:uiPriority="72" w:unhideWhenUsed="0"/>
+    <w:lsdException w:name="Colorful Grid Accent 1" w:semiHidden="0" w:uiPriority="73" w:unhideWhenUsed="0"/>
+    <w:lsdException w:name="Light Shading Accent 2" w:semiHidden="0" w:uiPriority="60" w:unhideWhenUsed="0"/>
+    <w:lsdException w:name="Light List Accent 2" w:semiHidden="0" w:uiPriority="61" w:unhideWhenUsed="0"/>
+    <w:lsdException w:name="Light Grid Accent 2" w:semiHidden="0" w:uiPriority="62" w:unhideWhenUsed="0"/>
+    <w:lsdException w:name="Medium Shading 1 Accent 2" w:semiHidden="0" w:uiPriority="63" w:unhideWhenUsed="0"/>
+    <w:lsdException w:name="Medium Shading 2 Accent 2" w:semiHidden="0" w:uiPriority="64" w:unhideWhenUsed="0"/>
+    <w:lsdException w:name="Medium List 1 Accent 2" w:semiHidden="0" w:uiPriority="65" w:unhideWhenUsed="0"/>
+    <w:lsdException w:name="Medium List 2 Accent 2" w:semiHidden="0" w:uiPriority="66" w:unhideWhenUsed="0"/>
+    <w:lsdException w:name="Medium Grid 1 Accent 2" w:semiHidden="0" w:uiPriority="67" w:unhideWhenUsed="0"/>
+    <w:lsdException w:name="Medium Grid 2 Accent 2" w:semiHidden="0" w:uiPriority="68" w:unhideWhenUsed="0"/>
+    <w:lsdException w:name="Medium Grid 3 Accent 2" w:semiHidden="0" w:uiPriority="69" w:unhideWhenUsed="0"/>
+    <w:lsdException w:name="Dark List Accent 2" w:semiHidden="0" w:uiPriority="70" w:unhideWhenUsed="0"/>
+    <w:lsdException w:name="Colorful Shading Accent 2" w:semiHidden="0" w:uiPriority="71" w:unhideWhenUsed="0"/>
+    <w:lsdException w:name="Colorful List Accent 2" w:semiHidden="0" w:uiPriority="72" w:unhideWhenUsed="0"/>
+    <w:lsdException w:name="Colorful Grid Accent 2" w:semiHidden="0" w:uiPriority="73" w:unhideWhenUsed="0"/>
+    <w:lsdException w:name="Light Shading Accent 3" w:semiHidden="0" w:uiPriority="60" w:unhideWhenUsed="0"/>
+    <w:lsdException w:name="Light List Accent 3" w:semiHidden="0" w:uiPriority="61" w:unhideWhenUsed="0"/>
+    <w:lsdException w:name="Light Grid Accent 3" w:semiHidden="0" w:uiPriority="62" w:unhideWhenUsed="0"/>
+    <w:lsdException w:name="Medium Shading 1 Accent 3" w:semiHidden="0" w:uiPriority="63" w:unhideWhenUsed="0"/>
+    <w:lsdException w:name="Medium Shading 2 Accent 3" w:semiHidden="0" w:uiPriority="64" w:unhideWhenUsed="0"/>
+    <w:lsdException w:name="Medium List 1 Accent 3" w:semiHidden="0" w:uiPriority="65" w:unhideWhenUsed="0"/>
+    <w:lsdException w:name="Medium List 2 Accent 3" w:semiHidden="0" w:uiPriority="66" w:unhideWhenUsed="0"/>
+    <w:lsdException w:name="Medium Grid 1 Accent 3" w:semiHidden="0" w:uiPriority="67" w:unhideWhenUsed="0"/>
+    <w:lsdException w:name="Medium Grid 2 Accent 3" w:semiHidden="0" w:uiPriority="68" w:unhideWhenUsed="0"/>
+    <w:lsdException w:name="Medium Grid 3 Accent 3" w:semiHidden="0" w:uiPriority="69" w:unhideWhenUsed="0"/>
+    <w:lsdException w:name="Dark List Accent 3" w:semiHidden="0" w:uiPriority="70" w:unhideWhenUsed="0"/>
+    <w:lsdException w:name="Colorful Shading Accent 3" w:semiHidden="0" w:uiPriority="71" w:unhideWhenUsed="0"/>
+    <w:lsdException w:name="Colorful List Accent 3" w:semiHidden="0" w:uiPriority="72" w:unhideWhenUsed="0"/>
+    <w:lsdException w:name="Colorful Grid Accent 3" w:semiHidden="0" w:uiPriority="73" w:unhideWhenUsed="0"/>
+    <w:lsdException w:name="Light Shading Accent 4" w:semiHidden="0" w:uiPriority="60" w:unhideWhenUsed="0"/>
+    <w:lsdException w:name="Light List Accent 4" w:semiHidden="0" w:uiPriority="61" w:unhideWhenUsed="0"/>
+    <w:lsdException w:name="Light Grid Accent 4" w:semiHidden="0" w:uiPriority="62" w:unhideWhenUsed="0"/>
+    <w:lsdException w:name="Medium Shading 1 Accent 4" w:semiHidden="0" w:uiPriority="63" w:unhideWhenUsed="0"/>
+    <w:lsdException w:name="Medium Shading 2 Accent 4" w:semiHidden="0" w:uiPriority="64" w:unhideWhenUsed="0"/>
+    <w:lsdException w:name="Medium List 1 Accent 4" w:semiHidden="0" w:uiPriority="65" w:unhideWhenUsed="0"/>
+    <w:lsdException w:name="Medium List 2 Accent 4" w:semiHidden="0" w:uiPriority="66" w:unhideWhenUsed="0"/>
+    <w:lsdException w:name="Medium Grid 1 Accent 4" w:semiHidden="0" w:uiPriority="67" w:unhideWhenUsed="0"/>
+    <w:lsdException w:name="Medium Grid 2 Accent 4" w:semiHidden="0" w:uiPriority="68" w:unhideWhenUsed="0"/>
+    <w:lsdException w:name="Medium Grid 3 Accent 4" w:semiHidden="0" w:uiPriority="69" w:unhideWhenUsed="0"/>
+    <w:lsdException w:name="Dark List Accent 4" w:semiHidden="0" w:uiPriority="70" w:unhideWhenUsed="0"/>
+    <w:lsdException w:name="Colorful Shading Accent 4" w:semiHidden="0" w:uiPriority="71" w:unhideWhenUsed="0"/>
+    <w:lsdException w:name="Colorful List Accent 4" w:semiHidden="0" w:uiPriority="72" w:unhideWhenUsed="0"/>
+    <w:lsdException w:name="Colorful Grid Accent 4" w:semiHidden="0" w:uiPriority="73" w:unhideWhenUsed="0"/>
+    <w:lsdException w:name="Light Shading Accent 5" w:semiHidden="0" w:uiPriority="60" w:unhideWhenUsed="0"/>
+    <w:lsdException w:name="Light List Accent 5" w:semiHidden="0" w:uiPriority="61" w:unhideWhenUsed="0"/>
+    <w:lsdException w:name="Light Grid Accent 5" w:semiHidden="0" w:uiPriority="62" w:unhideWhenUsed="0"/>
+    <w:lsdException w:name="Medium Shading 1 Accent 5" w:semiHidden="0" w:uiPriority="63" w:unhideWhenUsed="0"/>
+    <w:lsdException w:name="Medium Shading 2 Accent 5" w:semiHidden="0" w:uiPriority="64" w:unhideWhenUsed="0"/>
+    <w:lsdException w:name="Medium List 1 Accent 5" w:semiHidden="0" w:uiPriority="65" w:unhideWhenUsed="0"/>
+    <w:lsdException w:name="Medium List 2 Accent 5" w:semiHidden="0" w:uiPriority="66" w:unhideWhenUsed="0"/>
+    <w:lsdException w:name="Medium Grid 1 Accent 5" w:semiHidden="0" w:uiPriority="67" w:unhideWhenUsed="0"/>
+    <w:lsdException w:name="Medium Grid 2 Accent 5" w:semiHidden="0" w:uiPriority="68" w:unhideWhenUsed="0"/>
+    <w:lsdException w:name="Medium Grid 3 Accent 5" w:semiHidden="0" w:uiPriority="69" w:unhideWhenUsed="0"/>
+    <w:lsdException w:name="Dark List Accent 5" w:semiHidden="0" w:uiPriority="70" w:unhideWhenUsed="0"/>
+    <w:lsdException w:name="Colorful Shading Accent 5" w:semiHidden="0" w:uiPriority="71" w:unhideWhenUsed="0"/>
+    <w:lsdException w:name="Colorful List Accent 5" w:semiHidden="0" w:uiPriority="72" w:unhideWhenUsed="0"/>
+    <w:lsdException w:name="Colorful Grid Accent 5" w:semiHidden="0" w:uiPriority="73" w:unhideWhenUsed="0"/>
+    <w:lsdException w:name="Light Shading Accent 6" w:semiHidden="0" w:uiPriority="60" w:unhideWhenUsed="0"/>
+    <w:lsdException w:name="Light List Accent 6" w:semiHidden="0" w:uiPriority="61" w:unhideWhenUsed="0"/>
+    <w:lsdException w:name="Light Grid Accent 6" w:semiHidden="0" w:uiPriority="62" w:unhideWhenUsed="0"/>
+    <w:lsdException w:name="Medium Shading 1 Accent 6" w:semiHidden="0" w:uiPriority="63" w:unhideWhenUsed="0"/>
+    <w:lsdException w:name="Medium Shading 2 Accent 6" w:semiHidden="0" w:uiPriority="64" w:unhideWhenUsed="0"/>
+    <w:lsdException w:name="Medium List 1 Accent 6" w:semiHidden="0" w:uiPriority="65" w:unhideWhenUsed="0"/>
+    <w:lsdException w:name="Medium List 2 Accent 6" w:semiHidden="0" w:uiPriority="66" w:unhideWhenUsed="0"/>
+    <w:lsdException w:name="Medium Grid 1 Accent 6" w:semiHidden="0" w:uiPriority="67" w:unhideWhenUsed="0"/>
+    <w:lsdException w:name="Medium Grid 2 Accent 6" w:semiHidden="0" w:uiPriority="68" w:unhideWhenUsed="0"/>
+    <w:lsdException w:name="Medium Grid 3 Accent 6" w:semiHidden="0" w:uiPriority="69" w:unhideWhenUsed="0"/>
+    <w:lsdException w:name="Dark List Accent 6" w:semiHidden="0" w:uiPriority="70" w:unhideWhenUsed="0"/>
+    <w:lsdException w:name="Colorful Shading Accent 6" w:semiHidden="0" w:uiPriority="71" w:unhideWhenUsed="0"/>
+    <w:lsdException w:name="Colorful List Accent 6" w:semiHidden="0" w:uiPriority="72" w:unhideWhenUsed="0"/>
+    <w:lsdException w:name="Colorful Grid Accent 6" w:semiHidden="0" w:uiPriority="73" w:unhideWhenUsed="0"/>
+    <w:lsdException w:name="Subtle Emphasis" w:semiHidden="0" w:uiPriority="19" w:unhideWhenUsed="0" w:qFormat="1"/>
+    <w:lsdException w:name="Intense Emphasis" w:semiHidden="0" w:uiPriority="21" w:unhideWhenUsed="0" w:qFormat="1"/>
+    <w:lsdException w:name="Subtle Reference" w:semiHidden="0" w:uiPriority="31" w:unhideWhenUsed="0" w:qFormat="1"/>
+    <w:lsdException w:name="Intense Reference" w:semiHidden="0" w:uiPriority="32" w:unhideWhenUsed="0" w:qFormat="1"/>
+    <w:lsdException w:name="Book Title" w:semiHidden="0" w:uiPriority="33" w:unhideWhenUsed="0" w:qFormat="1"/>
+    <w:lsdException w:name="Bibliography" w:uiPriority="37"/>
+    <w:lsdException w:name="TOC Heading" w:uiPriority="39" w:qFormat="1"/>
+  </w:latentStyles>
+  <w:style w:type="paragraph" w:default="1" w:styleId="Normal">
+    <w:name w:val="Normal"/>
+    <w:qFormat/>
+  </w:style>
+  <w:style w:type="paragraph" w:styleId="Heading1">
+    <w:name w:val="heading 1"/>
+    <w:basedOn w:val="Normal"/>
+    <w:next w:val="Normal"/>
+    <w:link w:val="Heading1Char"/>
+    <w:uiPriority w:val="9"/>
+    <w:qFormat/>
+    <w:rsid w:val="00DA1A83"/>
+    <w:pPr>
+      <w:keepNext/>
+      <w:keepLines/>
+      <w:spacing w:before="240" w:after="0"/>
+      <w:outlineLvl w:val="0"/>
+    </w:pPr>
+    <w:rPr>
+      <w:rFonts w:asciiTheme="majorHAnsi" w:eastAsiaTheme="majorEastAsia" w:hAnsiTheme="majorHAnsi" w:cstheme="majorBidi"/>
+      <w:color w:val="365F91" w:themeColor="accent1" w:themeShade="BF"/>
+      <w:sz w:val="32"/>
+      <w:szCs w:val="32"/>
+    </w:rPr>
+  </w:style>
+  <w:style w:type="character" w:default="1" w:styleId="DefaultParagraphFont">
+    <w:name w:val="Default Paragraph Font"/>
+    <w:uiPriority w:val="1"/>
+    <w:semiHidden/>
+    <w:unhideWhenUsed/>
+  </w:style>
+  <w:style w:type="table" w:default="1" w:styleId="TableNormal">
+    <w:name w:val="Normal Table"/>
+    <w:uiPriority w:val="99"/>
+    <w:semiHidden/>
+    <w:unhideWhenUsed/>
+    <w:tblPr>
+      <w:tblInd w:w="0" w:type="dxa"/>
+      <w:tblCellMar>
+        <w:top w:w="0" w:type="dxa"/>
+        <w:left w:w="108" w:type="dxa"/>
+        <w:bottom w:w="0" w:type="dxa"/>
+        <w:right w:w="108" w:type="dxa"/>
+      </w:tblCellMar>
+    </w:tblPr>
+  </w:style>
+  <w:style w:type="numbering" w:default="1" w:styleId="NoList">
+    <w:name w:val="No List"/>
+    <w:uiPriority w:val="99"/>
+    <w:semiHidden/>
+    <w:unhideWhenUsed/>
+  </w:style>
+  <w:style w:type="table" w:styleId="TableGrid">
+    <w:name w:val="Table Grid"/>
+    <w:basedOn w:val="TableNormal"/>
+    <w:uiPriority w:val="59"/>
+    <w:rsid w:val="00FC765F"/>
+    <w:pPr>
+      <w:spacing w:after="0" w:line="240" w:lineRule="auto"/>
+    </w:pPr>
+    <w:tblPr>
+      <w:tblBorders>
+        <w:top w:val="single" w:sz="4" w:space="0" w:color="auto"/>
+        <w:left w:val="single" w:sz="4" w:space="0" w:color="auto"/>
+        <w:bottom w:val="single" w:sz="4" w:space="0" w:color="auto"/>
+        <w:right w:val="single" w:sz="4" w:space="0" w:color="auto"/>
+        <w:insideH w:val="single" w:sz="4" w:space="0" w:color="auto"/>
+        <w:insideV w:val="single" w:sz="4" w:space="0" w:color="auto"/>
+      </w:tblBorders>
+    </w:tblPr>
+  </w:style>
+  <w:style w:type="character" w:styleId="Hyperlink">
+    <w:name w:val="Hyperlink"/>
+    <w:basedOn w:val="DefaultParagraphFont"/>
+    <w:uiPriority w:val="99"/>
+    <w:unhideWhenUsed/>
+    <w:rsid w:val="001C4153"/>
+    <w:rPr>
+      <w:color w:val="0000FF" w:themeColor="hyperlink"/>
+      <w:u w:val="single"/>
+    </w:rPr>
+  </w:style>
+  <w:style w:type="paragraph" w:styleId="Title">
+    <w:name w:val="Title"/>
+    <w:basedOn w:val="Normal"/>
+    <w:next w:val="Normal"/>
+    <w:link w:val="TitleChar"/>
+    <w:uiPriority w:val="10"/>
+    <w:qFormat/>
+    <w:rsid w:val="00DA1A83"/>
+    <w:pPr>
+      <w:spacing w:after="0" w:line="240" w:lineRule="auto"/>
+      <w:contextualSpacing/>
+    </w:pPr>
+    <w:rPr>
+      <w:rFonts w:asciiTheme="majorHAnsi" w:eastAsiaTheme="majorEastAsia" w:hAnsiTheme="majorHAnsi" w:cstheme="majorBidi"/>
+      <w:spacing w:val="-10"/>
+      <w:kern w:val="28"/>
+      <w:sz w:val="56"/>
+      <w:szCs w:val="56"/>
+    </w:rPr>
+  </w:style>
+  <w:style w:type="character" w:customStyle="1" w:styleId="TitleChar">
+    <w:name w:val="Title Char"/>
+    <w:basedOn w:val="DefaultParagraphFont"/>
+    <w:link w:val="Title"/>
+    <w:uiPriority w:val="10"/>
+    <w:rsid w:val="00DA1A83"/>
+    <w:rPr>
+      <w:rFonts w:asciiTheme="majorHAnsi" w:eastAsiaTheme="majorEastAsia" w:hAnsiTheme="majorHAnsi" w:cstheme="majorBidi"/>
+      <w:spacing w:val="-10"/>
+      <w:kern w:val="28"/>
+      <w:sz w:val="56"/>
+      <w:szCs w:val="56"/>
+    </w:rPr>
+  </w:style>
+  <w:style w:type="character" w:customStyle="1" w:styleId="Heading1Char">
+    <w:name w:val="Heading 1 Char"/>
+    <w:basedOn w:val="DefaultParagraphFont"/>
+    <w:link w:val="Heading1"/>
+    <w:uiPriority w:val="9"/>
+    <w:rsid w:val="00DA1A83"/>
+    <w:rPr>
+      <w:rFonts w:asciiTheme="majorHAnsi" w:eastAsiaTheme="majorEastAsia" w:hAnsiTheme="majorHAnsi" w:cstheme="majorBidi"/>
+      <w:color w:val="365F91" w:themeColor="accent1" w:themeShade="BF"/>
+      <w:sz w:val="32"/>
+      <w:szCs w:val="32"/>
+    </w:rPr>
+  </w:style>
+  <w:style w:type="paragraph" w:styleId="Header">
+    <w:name w:val="header"/>
+    <w:basedOn w:val="Normal"/>
+    <w:link w:val="HeaderChar"/>
+    <w:uiPriority w:val="99"/>
+    <w:unhideWhenUsed/>
+    <w:rsid w:val="00DA1A83"/>
+    <w:pPr>
+      <w:tabs>
+        <w:tab w:val="center" w:pos="4513"/>
+        <w:tab w:val="right" w:pos="9026"/>
+      </w:tabs>
+      <w:spacing w:after="0" w:line="240" w:lineRule="auto"/>
+    </w:pPr>
+  </w:style>
+  <w:style w:type="character" w:customStyle="1" w:styleId="HeaderChar">
+    <w:name w:val="Header Char"/>
+    <w:basedOn w:val="DefaultParagraphFont"/>
+    <w:link w:val="Header"/>
+    <w:uiPriority w:val="99"/>
+    <w:rsid w:val="00DA1A83"/>
+  </w:style>
+  <w:style w:type="paragraph" w:styleId="Footer">
+    <w:name w:val="footer"/>
+    <w:basedOn w:val="Normal"/>
+    <w:link w:val="FooterChar"/>
+    <w:uiPriority w:val="99"/>
+    <w:unhideWhenUsed/>
+    <w:rsid w:val="00DA1A83"/>
+    <w:pPr>
+      <w:tabs>
+        <w:tab w:val="center" w:pos="4513"/>
+        <w:tab w:val="right" w:pos="9026"/>
+      </w:tabs>
+      <w:spacing w:after="0" w:line="240" w:lineRule="auto"/>
+    </w:pPr>
+  </w:style>
+  <w:style w:type="character" w:customStyle="1" w:styleId="FooterChar">
+    <w:name w:val="Footer Char"/>
+    <w:basedOn w:val="DefaultParagraphFont"/>
+    <w:link w:val="Footer"/>
+    <w:uiPriority w:val="99"/>
+    <w:rsid w:val="00DA1A83"/>
+  </w:style>
+  <w:style w:type="character" w:styleId="FollowedHyperlink">
+    <w:name w:val="FollowedHyperlink"/>
+    <w:basedOn w:val="DefaultParagraphFont"/>
+    <w:uiPriority w:val="99"/>
+    <w:semiHidden/>
+    <w:unhideWhenUsed/>
+    <w:rsid w:val="00F92DC9"/>
+    <w:rPr>
+      <w:color w:val="800080" w:themeColor="followedHyperlink"/>
+      <w:u w:val="single"/>
+    </w:rPr>
+  </w:style>
+</w:styles>
+</file>
+
+<file path=word/stylesWithEffects.xml><?xml version="1.0" encoding="utf-8"?>
+<w:styles xmlns:wpc="http://schemas.microsoft.com/office/word/2010/wordprocessingCanvas" xmlns:mc="http://schemas.openxmlformats.org/markup-compatibility/2006" xmlns:o="urn:schemas-microsoft-com:office:office" xmlns:r="http://schemas.openxmlformats.org/officeDocument/2006/relationships" xmlns:m="http://schemas.openxmlformats.org/officeDocument/2006/math" xmlns:v="urn:schemas-microsoft-com:vml" xmlns:wp14="http://schemas.microsoft.com/office/word/2010/wordprocessingDrawing" xmlns:wp="http://schemas.openxmlformats.org/drawingml/2006/wordprocessingDrawing" xmlns:w10="urn:schemas-microsoft-com:office:word" xmlns:w="http://schemas.openxmlformats.org/wordprocessingml/2006/main" xmlns:w14="http://schemas.microsoft.com/office/word/2010/wordml" xmlns:wpg="http://schemas.microsoft.com/office/word/2010/wordprocessingGroup" xmlns:wpi="http://schemas.microsoft.com/office/word/2010/wordprocessingInk" xmlns:wne="http://schemas.microsoft.com/office/word/2006/wordml" xmlns:wps="http://schemas.microsoft.com/office/word/2010/wordprocessingShape" mc:Ignorable="w14 wp14">
+  <w:docDefaults>
+    <w:rPrDefault>
+      <w:rPr>
+        <w:rFonts w:asciiTheme="minorHAnsi" w:eastAsiaTheme="minorHAnsi" w:hAnsiTheme="minorHAnsi" w:cstheme="minorBidi"/>
+        <w:sz w:val="22"/>
+        <w:szCs w:val="22"/>
+        <w:lang w:val="en-GB" w:eastAsia="en-US" w:bidi="ar-SA"/>
+      </w:rPr>
+    </w:rPrDefault>
+    <w:pPrDefault>
+      <w:pPr>
+        <w:spacing w:after="200" w:line="276" w:lineRule="auto"/>
+      </w:pPr>
+    </w:pPrDefault>
+  </w:docDefaults>
+  <w:latentStyles w:defLockedState="0" w:defUIPriority="99" w:defSemiHidden="1" w:defUnhideWhenUsed="1" w:defQFormat="0" w:count="267">
+    <w:lsdException w:name="Normal" w:semiHidden="0" w:uiPriority="0" w:unhideWhenUsed="0" w:qFormat="1"/>
+    <w:lsdException w:name="heading 1" w:semiHidden="0" w:uiPriority="9" w:unhideWhenUsed="0" w:qFormat="1"/>
+    <w:lsdException w:name="heading 2" w:uiPriority="9" w:qFormat="1"/>
+    <w:lsdException w:name="heading 3" w:uiPriority="9" w:qFormat="1"/>
+    <w:lsdException w:name="heading 4" w:uiPriority="9" w:qFormat="1"/>
+    <w:lsdException w:name="heading 5" w:uiPriority="9" w:qFormat="1"/>
+    <w:lsdException w:name="heading 6" w:uiPriority="9" w:qFormat="1"/>
+    <w:lsdException w:name="heading 7" w:uiPriority="9" w:qFormat="1"/>
+    <w:lsdException w:name="heading 8" w:uiPriority="9" w:qFormat="1"/>
+    <w:lsdException w:name="heading 9" w:uiPriority="9" w:qFormat="1"/>
+    <w:lsdException w:name="toc 1" w:uiPriority="39"/>
+    <w:lsdException w:name="toc 2" w:uiPriority="39"/>
+    <w:lsdException w:name="toc 3" w:uiPriority="39"/>
+    <w:lsdException w:name="toc 4" w:uiPriority="39"/>
+    <w:lsdException w:name="toc 5" w:uiPriority="39"/>
+    <w:lsdException w:name="toc 6" w:uiPriority="39"/>
+    <w:lsdException w:name="toc 7" w:uiPriority="39"/>
+    <w:lsdException w:name="toc 8" w:uiPriority="39"/>
+    <w:lsdException w:name="toc 9" w:uiPriority="39"/>
+    <w:lsdException w:name="caption" w:uiPriority="35" w:qFormat="1"/>
+    <w:lsdException w:name="Title" w:semiHidden="0" w:uiPriority="10" w:unhideWhenUsed="0" w:qFormat="1"/>
+    <w:lsdException w:name="Default Paragraph Font" w:uiPriority="1"/>
+    <w:lsdException w:name="Subtitle" w:semiHidden="0" w:uiPriority="11" w:unhideWhenUsed="0" w:qFormat="1"/>
+    <w:lsdException w:name="Strong" w:semiHidden="0" w:uiPriority="22" w:unhideWhenUsed="0" w:qFormat="1"/>
+    <w:lsdException w:name="Emphasis" w:semiHidden="0" w:uiPriority="20" w:unhideWhenUsed="0" w:qFormat="1"/>
+    <w:lsdException w:name="Normal Table" w:semiHidden="0" w:unhideWhenUsed="0"/>
+    <w:lsdException w:name="Table Web 2" w:semiHidden="0" w:unhideWhenUsed="0"/>
+    <w:lsdException w:name="Table Grid" w:semiHidden="0" w:uiPriority="59" w:unhideWhenUsed="0"/>
+    <w:lsdException w:name="Table Theme" w:semiHidden="0" w:unhideWhenUsed="0"/>
+    <w:lsdException w:name="Placeholder Text" w:unhideWhenUsed="0"/>
+    <w:lsdException w:name="No Spacing" w:semiHidden="0" w:uiPriority="1" w:unhideWhenUsed="0" w:qFormat="1"/>
+    <w:lsdException w:name="Light Shading" w:semiHidden="0" w:uiPriority="60" w:unhideWhenUsed="0"/>
+    <w:lsdException w:name="Light List" w:semiHidden="0" w:uiPriority="61" w:unhideWhenUsed="0"/>
+    <w:lsdException w:name="Light Grid" w:semiHidden="0" w:uiPriority="62" w:unhideWhenUsed="0"/>
+    <w:lsdException w:name="Medium Shading 1" w:semiHidden="0" w:uiPriority="63" w:unhideWhenUsed="0"/>
+    <w:lsdException w:name="Medium Shading 2" w:semiHidden="0" w:uiPriority="64" w:unhideWhenUsed="0"/>
+    <w:lsdException w:name="Medium List 1" w:semiHidden="0" w:uiPriority="65" w:unhideWhenUsed="0"/>
+    <w:lsdException w:name="Medium List 2" w:semiHidden="0" w:uiPriority="66" w:unhideWhenUsed="0"/>
+    <w:lsdException w:name="Medium Grid 1" w:semiHidden="0" w:uiPriority="67" w:unhideWhenUsed="0"/>
+    <w:lsdException w:name="Medium Grid 2" w:semiHidden="0" w:uiPriority="68" w:unhideWhenUsed="0"/>
+    <w:lsdException w:name="Medium Grid 3" w:semiHidden="0" w:uiPriority="69" w:unhideWhenUsed="0"/>
+    <w:lsdException w:name="Dark List" w:semiHidden="0" w:uiPriority="70" w:unhideWhenUsed="0"/>
+    <w:lsdException w:name="Colorful Shading" w:semiHidden="0" w:uiPriority="71" w:unhideWhenUsed="0"/>
+    <w:lsdException w:name="Colorful List" w:semiHidden="0" w:uiPriority="72" w:unhideWhenUsed="0"/>
+    <w:lsdException w:name="Colorful Grid" w:semiHidden="0" w:uiPriority="73" w:unhideWhenUsed="0"/>
+    <w:lsdException w:name="Light Shading Accent 1" w:semiHidden="0" w:uiPriority="60" w:unhideWhenUsed="0"/>
+    <w:lsdException w:name="Light List Accent 1" w:semiHidden="0" w:uiPriority="61" w:unhideWhenUsed="0"/>
+    <w:lsdException w:name="Light Grid Accent 1" w:semiHidden="0" w:uiPriority="62" w:unhideWhenUsed="0"/>
+    <w:lsdException w:name="Medium Shading 1 Accent 1" w:semiHidden="0" w:uiPriority="63" w:unhideWhenUsed="0"/>
+    <w:lsdException w:name="Medium Shading 2 Accent 1" w:semiHidden="0" w:uiPriority="64" w:unhideWhenUsed="0"/>
+    <w:lsdException w:name="Medium List 1 Accent 1" w:semiHidden="0" w:uiPriority="65" w:unhideWhenUsed="0"/>
+    <w:lsdException w:name="Revision" w:unhideWhenUsed="0"/>
+    <w:lsdException w:name="List Paragraph" w:semiHidden="0" w:uiPriority="34" w:unhideWhenUsed="0" w:qFormat="1"/>
+    <w:lsdException w:name="Quote" w:semiHidden="0" w:uiPriority="29" w:unhideWhenUsed="0" w:qFormat="1"/>
+    <w:lsdException w:name="Intense Quote" w:semiHidden="0" w:uiPriority="30" w:unhideWhenUsed="0" w:qFormat="1"/>
+    <w:lsdException w:name="Medium List 2 Accent 1" w:semiHidden="0" w:uiPriority="66" w:unhideWhenUsed="0"/>
+    <w:lsdException w:name="Medium Grid 1 Accent 1" w:semiHidden="0" w:uiPriority="67" w:unhideWhenUsed="0"/>
+    <w:lsdException w:name="Medium Grid 2 Accent 1" w:semiHidden="0" w:uiPriority="68" w:unhideWhenUsed="0"/>
+    <w:lsdException w:name="Medium Grid 3 Accent 1" w:semiHidden="0" w:uiPriority="69" w:unhideWhenUsed="0"/>
+    <w:lsdException w:name="Dark List Accent 1" w:semiHidden="0" w:uiPriority="70" w:unhideWhenUsed="0"/>
+    <w:lsdException w:name="Colorful Shading Accent 1" w:semiHidden="0" w:uiPriority="71" w:unhideWhenUsed="0"/>
+    <w:lsdException w:name="Colorful List Accent 1" w:semiHidden="0" w:uiPriority="72" w:unhideWhenUsed="0"/>
+    <w:lsdException w:name="Colorful Grid Accent 1" w:semiHidden="0" w:uiPriority="73" w:unhideWhenUsed="0"/>
+    <w:lsdException w:name="Light Shading Accent 2" w:semiHidden="0" w:uiPriority="60" w:unhideWhenUsed="0"/>
+    <w:lsdException w:name="Light List Accent 2" w:semiHidden="0" w:uiPriority="61" w:unhideWhenUsed="0"/>
+    <w:lsdException w:name="Light Grid Accent 2" w:semiHidden="0" w:uiPriority="62" w:unhideWhenUsed="0"/>
+    <w:lsdException w:name="Medium Shading 1 Accent 2" w:semiHidden="0" w:uiPriority="63" w:unhideWhenUsed="0"/>
+    <w:lsdException w:name="Medium Shading 2 Accent 2" w:semiHidden="0" w:uiPriority="64" w:unhideWhenUsed="0"/>
+    <w:lsdException w:name="Medium List 1 Accent 2" w:semiHidden="0" w:uiPriority="65" w:unhideWhenUsed="0"/>
+    <w:lsdException w:name="Medium List 2 Accent 2" w:semiHidden="0" w:uiPriority="66" w:unhideWhenUsed="0"/>
+    <w:lsdException w:name="Medium Grid 1 Accent 2" w:semiHidden="0" w:uiPriority="67" w:unhideWhenUsed="0"/>
+    <w:lsdException w:name="Medium Grid 2 Accent 2" w:semiHidden="0" w:uiPriority="68" w:unhideWhenUsed="0"/>
+    <w:lsdException w:name="Medium Grid 3 Accent 2" w:semiHidden="0" w:uiPriority="69" w:unhideWhenUsed="0"/>
+    <w:lsdException w:name="Dark List Accent 2" w:semiHidden="0" w:uiPriority="70" w:unhideWhenUsed="0"/>
+    <w:lsdException w:name="Colorful Shading Accent 2" w:semiHidden="0" w:uiPriority="71" w:unhideWhenUsed="0"/>
+    <w:lsdException w:name="Colorful List Accent 2" w:semiHidden="0" w:uiPriority="72" w:unhideWhenUsed="0"/>
+    <w:lsdException w:name="Colorful Grid Accent 2" w:semiHidden="0" w:uiPriority="73" w:unhideWhenUsed="0"/>
+    <w:lsdException w:name="Light Shading Accent 3" w:semiHidden="0" w:uiPriority="60" w:unhideWhenUsed="0"/>
+    <w:lsdException w:name="Light List Accent 3" w:semiHidden="0" w:uiPriority="61" w:unhideWhenUsed="0"/>
+    <w:lsdException w:name="Light Grid Accent 3" w:semiHidden="0" w:uiPriority="62" w:unhideWhenUsed="0"/>
+    <w:lsdException w:name="Medium Shading 1 Accent 3" w:semiHidden="0" w:uiPriority="63" w:unhideWhenUsed="0"/>
+    <w:lsdException w:name="Medium Shading 2 Accent 3" w:semiHidden="0" w:uiPriority="64" w:unhideWhenUsed="0"/>
+    <w:lsdException w:name="Medium List 1 Accent 3" w:semiHidden="0" w:uiPriority="65" w:unhideWhenUsed="0"/>
+    <w:lsdException w:name="Medium List 2 Accent 3" w:semiHidden="0" w:uiPriority="66" w:unhideWhenUsed="0"/>
+    <w:lsdException w:name="Medium Grid 1 Accent 3" w:semiHidden="0" w:uiPriority="67" w:unhideWhenUsed="0"/>
+    <w:lsdException w:name="Medium Grid 2 Accent 3" w:semiHidden="0" w:uiPriority="68" w:unhideWhenUsed="0"/>
+    <w:lsdException w:name="Medium Grid 3 Accent 3" w:semiHidden="0" w:uiPriority="69" w:unhideWhenUsed="0"/>
+    <w:lsdException w:name="Dark List Accent 3" w:semiHidden="0" w:uiPriority="70" w:unhideWhenUsed="0"/>
+    <w:lsdException w:name="Colorful Shading Accent 3" w:semiHidden="0" w:uiPriority="71" w:unhideWhenUsed="0"/>
+    <w:lsdException w:name="Colorful List Accent 3" w:semiHidden="0" w:uiPriority="72" w:unhideWhenUsed="0"/>
+    <w:lsdException w:name="Colorful Grid Accent 3" w:semiHidden="0" w:uiPriority="73" w:unhideWhenUsed="0"/>
+    <w:lsdException w:name="Light Shading Accent 4" w:semiHidden="0" w:uiPriority="60" w:unhideWhenUsed="0"/>
+    <w:lsdException w:name="Light List Accent 4" w:semiHidden="0" w:uiPriority="61" w:unhideWhenUsed="0"/>
+    <w:lsdException w:name="Light Grid Accent 4" w:semiHidden="0" w:uiPriority="62" w:unhideWhenUsed="0"/>
+    <w:lsdException w:name="Medium Shading 1 Accent 4" w:semiHidden="0" w:uiPriority="63" w:unhideWhenUsed="0"/>
+    <w:lsdException w:name="Medium Shading 2 Accent 4" w:semiHidden="0" w:uiPriority="64" w:unhideWhenUsed="0"/>
+    <w:lsdException w:name="Medium List 1 Accent 4" w:semiHidden="0" w:uiPriority="65" w:unhideWhenUsed="0"/>
+    <w:lsdException w:name="Medium List 2 Accent 4" w:semiHidden="0" w:uiPriority="66" w:unhideWhenUsed="0"/>
+    <w:lsdException w:name="Medium Grid 1 Accent 4" w:semiHidden="0" w:uiPriority="67" w:unhideWhenUsed="0"/>
+    <w:lsdException w:name="Medium Grid 2 Accent 4" w:semiHidden="0" w:uiPriority="68" w:unhideWhenUsed="0"/>
+    <w:lsdException w:name="Medium Grid 3 Accent 4" w:semiHidden="0" w:uiPriority="69" w:unhideWhenUsed="0"/>
+    <w:lsdException w:name="Dark List Accent 4" w:semiHidden="0" w:uiPriority="70" w:unhideWhenUsed="0"/>
+    <w:lsdException w:name="Colorful Shading Accent 4" w:semiHidden="0" w:uiPriority="71" w:unhideWhenUsed="0"/>
+    <w:lsdException w:name="Colorful List Accent 4" w:semiHidden="0" w:uiPriority="72" w:unhideWhenUsed="0"/>
+    <w:lsdException w:name="Colorful Grid Accent 4" w:semiHidden="0" w:uiPriority="73" w:unhideWhenUsed="0"/>
+    <w:lsdException w:name="Light Shading Accent 5" w:semiHidden="0" w:uiPriority="60" w:unhideWhenUsed="0"/>
+    <w:lsdException w:name="Light List Accent 5" w:semiHidden="0" w:uiPriority="61" w:unhideWhenUsed="0"/>
+    <w:lsdException w:name="Light Grid Accent 5" w:semiHidden="0" w:uiPriority="62" w:unhideWhenUsed="0"/>
+    <w:lsdException w:name="Medium Shading 1 Accent 5" w:semiHidden="0" w:uiPriority="63" w:unhideWhenUsed="0"/>
+    <w:lsdException w:name="Medium Shading 2 Accent 5" w:semiHidden="0" w:uiPriority="64" w:unhideWhenUsed="0"/>
+    <w:lsdException w:name="Medium List 1 Accent 5" w:semiHidden="0" w:uiPriority="65" w:unhideWhenUsed="0"/>
+    <w:lsdException w:name="Medium List 2 Accent 5" w:semiHidden="0" w:uiPriority="66" w:unhideWhenUsed="0"/>
+    <w:lsdException w:name="Medium Grid 1 Accent 5" w:semiHidden="0" w:uiPriority="67" w:unhideWhenUsed="0"/>
+    <w:lsdException w:name="Medium Grid 2 Accent 5" w:semiHidden="0" w:uiPriority="68" w:unhideWhenUsed="0"/>
+    <w:lsdException w:name="Medium Grid 3 Accent 5" w:semiHidden="0" w:uiPriority="69" w:unhideWhenUsed="0"/>
+    <w:lsdException w:name="Dark List Accent 5" w:semiHidden="0" w:uiPriority="70" w:unhideWhenUsed="0"/>
+    <w:lsdException w:name="Colorful Shading Accent 5" w:semiHidden="0" w:uiPriority="71" w:unhideWhenUsed="0"/>
+    <w:lsdException w:name="Colorful List Accent 5" w:semiHidden="0" w:uiPriority="72" w:unhideWhenUsed="0"/>
+    <w:lsdException w:name="Colorful Grid Accent 5" w:semiHidden="0" w:uiPriority="73" w:unhideWhenUsed="0"/>
+    <w:lsdException w:name="Light Shading Accent 6" w:semiHidden="0" w:uiPriority="60" w:unhideWhenUsed="0"/>
+    <w:lsdException w:name="Light List Accent 6" w:semiHidden="0" w:uiPriority="61" w:unhideWhenUsed="0"/>
+    <w:lsdException w:name="Light Grid Accent 6" w:semiHidden="0" w:uiPriority="62" w:unhideWhenUsed="0"/>
+    <w:lsdException w:name="Medium Shading 1 Accent 6" w:semiHidden="0" w:uiPriority="63" w:unhideWhenUsed="0"/>
+    <w:lsdException w:name="Medium Shading 2 Accent 6" w:semiHidden="0" w:uiPriority="64" w:unhideWhenUsed="0"/>
+    <w:lsdException w:name="Medium List 1 Accent 6" w:semiHidden="0" w:uiPriority="65" w:unhideWhenUsed="0"/>
+    <w:lsdException w:name="Medium List 2 Accent 6" w:semiHidden="0" w:uiPriority="66" w:unhideWhenUsed="0"/>
+    <w:lsdException w:name="Medium Grid 1 Accent 6" w:semiHidden="0" w:uiPriority="67" w:unhideWhenUsed="0"/>
+    <w:lsdException w:name="Medium Grid 2 Accent 6" w:semiHidden="0" w:uiPriority="68" w:unhideWhenUsed="0"/>
+    <w:lsdException w:name="Medium Grid 3 Accent 6" w:semiHidden="0" w:uiPriority="69" w:unhideWhenUsed="0"/>
+    <w:lsdException w:name="Dark List Accent 6" w:semiHidden="0" w:uiPriority="70" w:unhideWhenUsed="0"/>
+    <w:lsdException w:name="Colorful Shading Accent 6" w:semiHidden="0" w:uiPriority="71" w:unhideWhenUsed="0"/>
+    <w:lsdException w:name="Colorful List Accent 6" w:semiHidden="0" w:uiPriority="72" w:unhideWhenUsed="0"/>
+    <w:lsdException w:name="Colorful Grid Accent 6" w:semiHidden="0" w:uiPriority="73" w:unhideWhenUsed="0"/>
+    <w:lsdException w:name="Subtle Emphasis" w:semiHidden="0" w:uiPriority="19" w:unhideWhenUsed="0" w:qFormat="1"/>
+    <w:lsdException w:name="Intense Emphasis" w:semiHidden="0" w:uiPriority="21" w:unhideWhenUsed="0" w:qFormat="1"/>
+    <w:lsdException w:name="Subtle Reference" w:semiHidden="0" w:uiPriority="31" w:unhideWhenUsed="0" w:qFormat="1"/>
+    <w:lsdException w:name="Intense Reference" w:semiHidden="0" w:uiPriority="32" w:unhideWhenUsed="0" w:qFormat="1"/>
+    <w:lsdException w:name="Book Title" w:semiHidden="0" w:uiPriority="33" w:unhideWhenUsed="0" w:qFormat="1"/>
+    <w:lsdException w:name="Bibliography" w:uiPriority="37"/>
+    <w:lsdException w:name="TOC Heading" w:uiPriority="39" w:qFormat="1"/>
   </w:latentStyles>
   <w:style w:type="paragraph" w:default="1" w:styleId="Normal">
     <w:name w:val="Normal"/>

</xml_diff>